<commit_message>
Add SignalTap paragraph to report
</commit_message>
<xml_diff>
--- a/Lab 3/g21_Lab_3_Report.docx
+++ b/Lab 3/g21_Lab_3_Report.docx
@@ -1,6 +1,6 @@
 
 <file path=word/document.xml><?xml version="1.0" encoding="utf-8"?>
-<w:document xmlns:wpc="http://schemas.microsoft.com/office/word/2010/wordprocessingCanvas" xmlns:cx="http://schemas.microsoft.com/office/drawing/2014/chartex" xmlns:cx1="http://schemas.microsoft.com/office/drawing/2015/9/8/chartex" xmlns:cx2="http://schemas.microsoft.com/office/drawing/2015/10/21/chartex" xmlns:cx3="http://schemas.microsoft.com/office/drawing/2016/5/9/chartex" xmlns:cx4="http://schemas.microsoft.com/office/drawing/2016/5/10/chartex" xmlns:cx5="http://schemas.microsoft.com/office/drawing/2016/5/11/chartex" xmlns:cx6="http://schemas.microsoft.com/office/drawing/2016/5/12/chartex" xmlns:cx7="http://schemas.microsoft.com/office/drawing/2016/5/13/chartex" xmlns:cx8="http://schemas.microsoft.com/office/drawing/2016/5/14/chartex" xmlns:mc="http://schemas.openxmlformats.org/markup-compatibility/2006" xmlns:aink="http://schemas.microsoft.com/office/drawing/2016/ink" xmlns:am3d="http://schemas.microsoft.com/office/drawing/2017/model3d" xmlns:o="urn:schemas-microsoft-com:office:office" xmlns:r="http://schemas.openxmlformats.org/officeDocument/2006/relationships" xmlns:m="http://schemas.openxmlformats.org/officeDocument/2006/math" xmlns:v="urn:schemas-microsoft-com:vml" xmlns:wp14="http://schemas.microsoft.com/office/word/2010/wordprocessingDrawing" xmlns:wp="http://schemas.openxmlformats.org/drawingml/2006/wordprocessingDrawing" xmlns:w10="urn:schemas-microsoft-com:office:word" xmlns:w="http://schemas.openxmlformats.org/wordprocessingml/2006/main" xmlns:w14="http://schemas.microsoft.com/office/word/2010/wordml" xmlns:w15="http://schemas.microsoft.com/office/word/2012/wordml" xmlns:w16cid="http://schemas.microsoft.com/office/word/2016/wordml/cid" xmlns:w16se="http://schemas.microsoft.com/office/word/2015/wordml/symex" xmlns:wpg="http://schemas.microsoft.com/office/word/2010/wordprocessingGroup" xmlns:wpi="http://schemas.microsoft.com/office/word/2010/wordprocessingInk" xmlns:wne="http://schemas.microsoft.com/office/word/2006/wordml" xmlns:wps="http://schemas.microsoft.com/office/word/2010/wordprocessingShape" mc:Ignorable="w14 w15 w16se w16cid wp14">
+<w:document xmlns:wpc="http://schemas.microsoft.com/office/word/2010/wordprocessingCanvas" xmlns:cx="http://schemas.microsoft.com/office/drawing/2014/chartex" xmlns:cx1="http://schemas.microsoft.com/office/drawing/2015/9/8/chartex" xmlns:cx2="http://schemas.microsoft.com/office/drawing/2015/10/21/chartex" xmlns:cx3="http://schemas.microsoft.com/office/drawing/2016/5/9/chartex" xmlns:cx4="http://schemas.microsoft.com/office/drawing/2016/5/10/chartex" xmlns:cx5="http://schemas.microsoft.com/office/drawing/2016/5/11/chartex" xmlns:cx6="http://schemas.microsoft.com/office/drawing/2016/5/12/chartex" xmlns:cx7="http://schemas.microsoft.com/office/drawing/2016/5/13/chartex" xmlns:cx8="http://schemas.microsoft.com/office/drawing/2016/5/14/chartex" xmlns:mc="http://schemas.openxmlformats.org/markup-compatibility/2006" xmlns:aink="http://schemas.microsoft.com/office/drawing/2016/ink" xmlns:am3d="http://schemas.microsoft.com/office/drawing/2017/model3d" xmlns:o="urn:schemas-microsoft-com:office:office" xmlns:r="http://schemas.openxmlformats.org/officeDocument/2006/relationships" xmlns:m="http://schemas.openxmlformats.org/officeDocument/2006/math" xmlns:v="urn:schemas-microsoft-com:vml" xmlns:wp14="http://schemas.microsoft.com/office/word/2010/wordprocessingDrawing" xmlns:wp="http://schemas.openxmlformats.org/drawingml/2006/wordprocessingDrawing" xmlns:w10="urn:schemas-microsoft-com:office:word" xmlns:w="http://schemas.openxmlformats.org/wordprocessingml/2006/main" xmlns:w14="http://schemas.microsoft.com/office/word/2010/wordml" xmlns:w15="http://schemas.microsoft.com/office/word/2012/wordml" xmlns:w16se="http://schemas.microsoft.com/office/word/2015/wordml/symex" xmlns:wpg="http://schemas.microsoft.com/office/word/2010/wordprocessingGroup" xmlns:wpi="http://schemas.microsoft.com/office/word/2010/wordprocessingInk" xmlns:wne="http://schemas.microsoft.com/office/word/2006/wordml" xmlns:wps="http://schemas.microsoft.com/office/word/2010/wordprocessingShape" mc:Ignorable="w14 w15 w16se wp14">
   <w:body>
     <w:p>
       <w:pPr>
@@ -9,12 +9,21 @@
           <w:szCs w:val="24"/>
         </w:rPr>
       </w:pPr>
-      <w:r>
-        <w:rPr>
-          <w:sz w:val="24"/>
-          <w:szCs w:val="24"/>
-        </w:rPr>
-        <w:t>Bittar, Catherine (260687735)</w:t>
+      <w:proofErr w:type="spellStart"/>
+      <w:r>
+        <w:rPr>
+          <w:sz w:val="24"/>
+          <w:szCs w:val="24"/>
+        </w:rPr>
+        <w:t>Bittar</w:t>
+      </w:r>
+      <w:proofErr w:type="spellEnd"/>
+      <w:r>
+        <w:rPr>
+          <w:sz w:val="24"/>
+          <w:szCs w:val="24"/>
+        </w:rPr>
+        <w:t>, Catherine (260687735)</w:t>
       </w:r>
       <w:r>
         <w:rPr>
@@ -151,6 +160,13 @@
     </w:p>
     <w:sdt>
       <w:sdtPr>
+        <w:rPr>
+          <w:rFonts w:ascii="Arial" w:eastAsia="Arial" w:hAnsi="Arial" w:cs="Arial"/>
+          <w:color w:val="000000"/>
+          <w:sz w:val="22"/>
+          <w:szCs w:val="22"/>
+          <w:lang w:val="en" w:eastAsia="en-CA"/>
+        </w:rPr>
         <w:id w:val="-1663700397"/>
         <w:docPartObj>
           <w:docPartGallery w:val="Table of Contents"/>
@@ -159,14 +175,9 @@
       </w:sdtPr>
       <w:sdtEndPr>
         <w:rPr>
-          <w:rFonts w:ascii="Arial" w:eastAsia="Arial" w:hAnsi="Arial" w:cs="Arial"/>
           <w:b/>
           <w:bCs/>
           <w:noProof/>
-          <w:color w:val="000000"/>
-          <w:sz w:val="22"/>
-          <w:szCs w:val="22"/>
-          <w:lang w:val="en" w:eastAsia="en-CA"/>
         </w:rPr>
       </w:sdtEndPr>
       <w:sdtContent>
@@ -1660,7 +1671,10 @@
         </w:tabs>
         <w:spacing w:line="360" w:lineRule="auto"/>
         <w:rPr>
+          <w:rFonts w:asciiTheme="minorHAnsi" w:eastAsiaTheme="minorEastAsia" w:hAnsiTheme="minorHAnsi" w:cstheme="minorBidi"/>
           <w:noProof/>
+          <w:color w:val="auto"/>
+          <w:lang w:val="en-CA"/>
         </w:rPr>
       </w:pPr>
       <w:r>
@@ -1684,7 +1698,7 @@
         </w:rPr>
         <w:fldChar w:fldCharType="separate"/>
       </w:r>
-      <w:hyperlink w:anchor="_Toc498031678" w:history="1">
+      <w:hyperlink w:anchor="_Toc498072394" w:history="1">
         <w:r>
           <w:rPr>
             <w:rStyle w:val="Hyperlink"/>
@@ -1711,7 +1725,7 @@
             <w:noProof/>
             <w:webHidden/>
           </w:rPr>
-          <w:instrText xml:space="preserve"> PAGEREF _Toc498031678 \h </w:instrText>
+          <w:instrText xml:space="preserve"> PAGEREF _Toc498072394 \h </w:instrText>
         </w:r>
         <w:r>
           <w:rPr>
@@ -1750,10 +1764,13 @@
         </w:tabs>
         <w:spacing w:line="360" w:lineRule="auto"/>
         <w:rPr>
+          <w:rFonts w:asciiTheme="minorHAnsi" w:eastAsiaTheme="minorEastAsia" w:hAnsiTheme="minorHAnsi" w:cstheme="minorBidi"/>
           <w:noProof/>
-        </w:rPr>
-      </w:pPr>
-      <w:hyperlink w:anchor="_Toc498031679" w:history="1">
+          <w:color w:val="auto"/>
+          <w:lang w:val="en-CA"/>
+        </w:rPr>
+      </w:pPr>
+      <w:hyperlink w:anchor="_Toc498072395" w:history="1">
         <w:r>
           <w:rPr>
             <w:rStyle w:val="Hyperlink"/>
@@ -1780,7 +1797,7 @@
             <w:noProof/>
             <w:webHidden/>
           </w:rPr>
-          <w:instrText xml:space="preserve"> PAGEREF _Toc498031679 \h </w:instrText>
+          <w:instrText xml:space="preserve"> PAGEREF _Toc498072395 \h </w:instrText>
         </w:r>
         <w:r>
           <w:rPr>
@@ -1819,10 +1836,13 @@
         </w:tabs>
         <w:spacing w:line="360" w:lineRule="auto"/>
         <w:rPr>
+          <w:rFonts w:asciiTheme="minorHAnsi" w:eastAsiaTheme="minorEastAsia" w:hAnsiTheme="minorHAnsi" w:cstheme="minorBidi"/>
           <w:noProof/>
-        </w:rPr>
-      </w:pPr>
-      <w:hyperlink w:anchor="_Toc498031680" w:history="1">
+          <w:color w:val="auto"/>
+          <w:lang w:val="en-CA"/>
+        </w:rPr>
+      </w:pPr>
+      <w:hyperlink w:anchor="_Toc498072396" w:history="1">
         <w:r>
           <w:rPr>
             <w:rStyle w:val="Hyperlink"/>
@@ -1849,7 +1869,7 @@
             <w:noProof/>
             <w:webHidden/>
           </w:rPr>
-          <w:instrText xml:space="preserve"> PAGEREF _Toc498031680 \h </w:instrText>
+          <w:instrText xml:space="preserve"> PAGEREF _Toc498072396 \h </w:instrText>
         </w:r>
         <w:r>
           <w:rPr>
@@ -1888,10 +1908,13 @@
         </w:tabs>
         <w:spacing w:line="360" w:lineRule="auto"/>
         <w:rPr>
+          <w:rFonts w:asciiTheme="minorHAnsi" w:eastAsiaTheme="minorEastAsia" w:hAnsiTheme="minorHAnsi" w:cstheme="minorBidi"/>
           <w:noProof/>
-        </w:rPr>
-      </w:pPr>
-      <w:hyperlink w:anchor="_Toc498031681" w:history="1">
+          <w:color w:val="auto"/>
+          <w:lang w:val="en-CA"/>
+        </w:rPr>
+      </w:pPr>
+      <w:hyperlink w:anchor="_Toc498072397" w:history="1">
         <w:r>
           <w:rPr>
             <w:rStyle w:val="Hyperlink"/>
@@ -1918,7 +1941,7 @@
             <w:noProof/>
             <w:webHidden/>
           </w:rPr>
-          <w:instrText xml:space="preserve"> PAGEREF _Toc498031681 \h </w:instrText>
+          <w:instrText xml:space="preserve"> PAGEREF _Toc498072397 \h </w:instrText>
         </w:r>
         <w:r>
           <w:rPr>
@@ -1957,10 +1980,13 @@
         </w:tabs>
         <w:spacing w:line="360" w:lineRule="auto"/>
         <w:rPr>
+          <w:rFonts w:asciiTheme="minorHAnsi" w:eastAsiaTheme="minorEastAsia" w:hAnsiTheme="minorHAnsi" w:cstheme="minorBidi"/>
           <w:noProof/>
-        </w:rPr>
-      </w:pPr>
-      <w:hyperlink w:anchor="_Toc498031682" w:history="1">
+          <w:color w:val="auto"/>
+          <w:lang w:val="en-CA"/>
+        </w:rPr>
+      </w:pPr>
+      <w:hyperlink w:anchor="_Toc498072398" w:history="1">
         <w:r>
           <w:rPr>
             <w:rStyle w:val="Hyperlink"/>
@@ -1987,7 +2013,7 @@
             <w:noProof/>
             <w:webHidden/>
           </w:rPr>
-          <w:instrText xml:space="preserve"> PAGEREF _Toc498031682 \h </w:instrText>
+          <w:instrText xml:space="preserve"> PAGEREF _Toc498072398 \h </w:instrText>
         </w:r>
         <w:r>
           <w:rPr>
@@ -2026,10 +2052,13 @@
         </w:tabs>
         <w:spacing w:line="360" w:lineRule="auto"/>
         <w:rPr>
+          <w:rFonts w:asciiTheme="minorHAnsi" w:eastAsiaTheme="minorEastAsia" w:hAnsiTheme="minorHAnsi" w:cstheme="minorBidi"/>
           <w:noProof/>
-        </w:rPr>
-      </w:pPr>
-      <w:hyperlink w:anchor="_Toc498031683" w:history="1">
+          <w:color w:val="auto"/>
+          <w:lang w:val="en-CA"/>
+        </w:rPr>
+      </w:pPr>
+      <w:hyperlink w:anchor="_Toc498072399" w:history="1">
         <w:r>
           <w:rPr>
             <w:rStyle w:val="Hyperlink"/>
@@ -2056,7 +2085,7 @@
             <w:noProof/>
             <w:webHidden/>
           </w:rPr>
-          <w:instrText xml:space="preserve"> PAGEREF _Toc498031683 \h </w:instrText>
+          <w:instrText xml:space="preserve"> PAGEREF _Toc498072399 \h </w:instrText>
         </w:r>
         <w:r>
           <w:rPr>
@@ -2095,10 +2124,13 @@
         </w:tabs>
         <w:spacing w:line="360" w:lineRule="auto"/>
         <w:rPr>
+          <w:rFonts w:asciiTheme="minorHAnsi" w:eastAsiaTheme="minorEastAsia" w:hAnsiTheme="minorHAnsi" w:cstheme="minorBidi"/>
           <w:noProof/>
-        </w:rPr>
-      </w:pPr>
-      <w:hyperlink w:anchor="_Toc498031684" w:history="1">
+          <w:color w:val="auto"/>
+          <w:lang w:val="en-CA"/>
+        </w:rPr>
+      </w:pPr>
+      <w:hyperlink w:anchor="_Toc498072400" w:history="1">
         <w:r>
           <w:rPr>
             <w:rStyle w:val="Hyperlink"/>
@@ -2125,7 +2157,7 @@
             <w:noProof/>
             <w:webHidden/>
           </w:rPr>
-          <w:instrText xml:space="preserve"> PAGEREF _Toc498031684 \h </w:instrText>
+          <w:instrText xml:space="preserve"> PAGEREF _Toc498072400 \h </w:instrText>
         </w:r>
         <w:r>
           <w:rPr>
@@ -2164,10 +2196,13 @@
         </w:tabs>
         <w:spacing w:line="360" w:lineRule="auto"/>
         <w:rPr>
+          <w:rFonts w:asciiTheme="minorHAnsi" w:eastAsiaTheme="minorEastAsia" w:hAnsiTheme="minorHAnsi" w:cstheme="minorBidi"/>
           <w:noProof/>
-        </w:rPr>
-      </w:pPr>
-      <w:hyperlink w:anchor="_Toc498031685" w:history="1">
+          <w:color w:val="auto"/>
+          <w:lang w:val="en-CA"/>
+        </w:rPr>
+      </w:pPr>
+      <w:hyperlink w:anchor="_Toc498072401" w:history="1">
         <w:r>
           <w:rPr>
             <w:rStyle w:val="Hyperlink"/>
@@ -2194,7 +2229,7 @@
             <w:noProof/>
             <w:webHidden/>
           </w:rPr>
-          <w:instrText xml:space="preserve"> PAGEREF _Toc498031685 \h </w:instrText>
+          <w:instrText xml:space="preserve"> PAGEREF _Toc498072401 \h </w:instrText>
         </w:r>
         <w:r>
           <w:rPr>
@@ -2233,10 +2268,13 @@
         </w:tabs>
         <w:spacing w:line="360" w:lineRule="auto"/>
         <w:rPr>
+          <w:rFonts w:asciiTheme="minorHAnsi" w:eastAsiaTheme="minorEastAsia" w:hAnsiTheme="minorHAnsi" w:cstheme="minorBidi"/>
           <w:noProof/>
-        </w:rPr>
-      </w:pPr>
-      <w:hyperlink w:anchor="_Toc498031686" w:history="1">
+          <w:color w:val="auto"/>
+          <w:lang w:val="en-CA"/>
+        </w:rPr>
+      </w:pPr>
+      <w:hyperlink w:anchor="_Toc498072402" w:history="1">
         <w:r>
           <w:rPr>
             <w:rStyle w:val="Hyperlink"/>
@@ -2263,7 +2301,7 @@
             <w:noProof/>
             <w:webHidden/>
           </w:rPr>
-          <w:instrText xml:space="preserve"> PAGEREF _Toc498031686 \h </w:instrText>
+          <w:instrText xml:space="preserve"> PAGEREF _Toc498072402 \h </w:instrText>
         </w:r>
         <w:r>
           <w:rPr>
@@ -2302,10 +2340,13 @@
         </w:tabs>
         <w:spacing w:line="360" w:lineRule="auto"/>
         <w:rPr>
+          <w:rFonts w:asciiTheme="minorHAnsi" w:eastAsiaTheme="minorEastAsia" w:hAnsiTheme="minorHAnsi" w:cstheme="minorBidi"/>
           <w:noProof/>
-        </w:rPr>
-      </w:pPr>
-      <w:hyperlink w:anchor="_Toc498031687" w:history="1">
+          <w:color w:val="auto"/>
+          <w:lang w:val="en-CA"/>
+        </w:rPr>
+      </w:pPr>
+      <w:hyperlink w:anchor="_Toc498072403" w:history="1">
         <w:r>
           <w:rPr>
             <w:rStyle w:val="Hyperlink"/>
@@ -2332,7 +2373,7 @@
             <w:noProof/>
             <w:webHidden/>
           </w:rPr>
-          <w:instrText xml:space="preserve"> PAGEREF _Toc498031687 \h </w:instrText>
+          <w:instrText xml:space="preserve"> PAGEREF _Toc498072403 \h </w:instrText>
         </w:r>
         <w:r>
           <w:rPr>
@@ -2371,10 +2412,13 @@
         </w:tabs>
         <w:spacing w:line="360" w:lineRule="auto"/>
         <w:rPr>
+          <w:rFonts w:asciiTheme="minorHAnsi" w:eastAsiaTheme="minorEastAsia" w:hAnsiTheme="minorHAnsi" w:cstheme="minorBidi"/>
           <w:noProof/>
-        </w:rPr>
-      </w:pPr>
-      <w:hyperlink w:anchor="_Toc498031688" w:history="1">
+          <w:color w:val="auto"/>
+          <w:lang w:val="en-CA"/>
+        </w:rPr>
+      </w:pPr>
+      <w:hyperlink w:anchor="_Toc498072404" w:history="1">
         <w:r>
           <w:rPr>
             <w:rStyle w:val="Hyperlink"/>
@@ -2401,7 +2445,7 @@
             <w:noProof/>
             <w:webHidden/>
           </w:rPr>
-          <w:instrText xml:space="preserve"> PAGEREF _Toc498031688 \h </w:instrText>
+          <w:instrText xml:space="preserve"> PAGEREF _Toc498072404 \h </w:instrText>
         </w:r>
         <w:r>
           <w:rPr>
@@ -2440,10 +2484,13 @@
         </w:tabs>
         <w:spacing w:line="360" w:lineRule="auto"/>
         <w:rPr>
+          <w:rFonts w:asciiTheme="minorHAnsi" w:eastAsiaTheme="minorEastAsia" w:hAnsiTheme="minorHAnsi" w:cstheme="minorBidi"/>
           <w:noProof/>
-        </w:rPr>
-      </w:pPr>
-      <w:hyperlink w:anchor="_Toc498031689" w:history="1">
+          <w:color w:val="auto"/>
+          <w:lang w:val="en-CA"/>
+        </w:rPr>
+      </w:pPr>
+      <w:hyperlink w:anchor="_Toc498072405" w:history="1">
         <w:r>
           <w:rPr>
             <w:rStyle w:val="Hyperlink"/>
@@ -2470,7 +2517,7 @@
             <w:noProof/>
             <w:webHidden/>
           </w:rPr>
-          <w:instrText xml:space="preserve"> PAGEREF _Toc498031689 \h </w:instrText>
+          <w:instrText xml:space="preserve"> PAGEREF _Toc498072405 \h </w:instrText>
         </w:r>
         <w:r>
           <w:rPr>
@@ -2509,10 +2556,13 @@
         </w:tabs>
         <w:spacing w:line="360" w:lineRule="auto"/>
         <w:rPr>
+          <w:rFonts w:asciiTheme="minorHAnsi" w:eastAsiaTheme="minorEastAsia" w:hAnsiTheme="minorHAnsi" w:cstheme="minorBidi"/>
           <w:noProof/>
-        </w:rPr>
-      </w:pPr>
-      <w:hyperlink w:anchor="_Toc498031690" w:history="1">
+          <w:color w:val="auto"/>
+          <w:lang w:val="en-CA"/>
+        </w:rPr>
+      </w:pPr>
+      <w:hyperlink w:anchor="_Toc498072406" w:history="1">
         <w:r>
           <w:rPr>
             <w:rStyle w:val="Hyperlink"/>
@@ -2539,7 +2589,7 @@
             <w:noProof/>
             <w:webHidden/>
           </w:rPr>
-          <w:instrText xml:space="preserve"> PAGEREF _Toc498031690 \h </w:instrText>
+          <w:instrText xml:space="preserve"> PAGEREF _Toc498072406 \h </w:instrText>
         </w:r>
         <w:r>
           <w:rPr>
@@ -2627,8 +2677,25 @@
           <w:sz w:val="24"/>
           <w:szCs w:val="24"/>
         </w:rPr>
-        <w:t xml:space="preserve">The purpose of this lab was to design a 52 element stack, and implement it on the Altera DE1 board. The stack has four modes of operation: </w:t>
-      </w:r>
+        <w:t xml:space="preserve">The purpose of this lab was to design a </w:t>
+      </w:r>
+      <w:proofErr w:type="gramStart"/>
+      <w:r>
+        <w:rPr>
+          <w:sz w:val="24"/>
+          <w:szCs w:val="24"/>
+        </w:rPr>
+        <w:t>52 element</w:t>
+      </w:r>
+      <w:proofErr w:type="gramEnd"/>
+      <w:r>
+        <w:rPr>
+          <w:sz w:val="24"/>
+          <w:szCs w:val="24"/>
+        </w:rPr>
+        <w:t xml:space="preserve"> stack, and implement it on the Altera DE1 board. The stack has four modes of operation: </w:t>
+      </w:r>
+      <w:proofErr w:type="spellStart"/>
       <w:r>
         <w:rPr>
           <w:i/>
@@ -2637,6 +2704,7 @@
         </w:rPr>
         <w:t>init</w:t>
       </w:r>
+      <w:proofErr w:type="spellEnd"/>
       <w:r>
         <w:rPr>
           <w:sz w:val="24"/>
@@ -2694,7 +2762,23 @@
           <w:sz w:val="24"/>
           <w:szCs w:val="24"/>
         </w:rPr>
-        <w:t>or in order to implement the 52-</w:t>
+        <w:t xml:space="preserve">or </w:t>
+      </w:r>
+      <w:proofErr w:type="gramStart"/>
+      <w:r>
+        <w:rPr>
+          <w:sz w:val="24"/>
+          <w:szCs w:val="24"/>
+        </w:rPr>
+        <w:t>in order to</w:t>
+      </w:r>
+      <w:proofErr w:type="gramEnd"/>
+      <w:r>
+        <w:rPr>
+          <w:sz w:val="24"/>
+          <w:szCs w:val="24"/>
+        </w:rPr>
+        <w:t xml:space="preserve"> implement the 52-</w:t>
       </w:r>
       <w:r>
         <w:rPr>
@@ -4547,7 +4631,23 @@
                 <w:sz w:val="24"/>
                 <w:szCs w:val="24"/>
               </w:rPr>
-              <w:t>Initializes registers to 0,1,2,...51</w:t>
+              <w:t>Initializes registers to 0,</w:t>
+            </w:r>
+            <w:proofErr w:type="gramStart"/>
+            <w:r>
+              <w:rPr>
+                <w:sz w:val="24"/>
+                <w:szCs w:val="24"/>
+              </w:rPr>
+              <w:t>1,2,...</w:t>
+            </w:r>
+            <w:proofErr w:type="gramEnd"/>
+            <w:r>
+              <w:rPr>
+                <w:sz w:val="24"/>
+                <w:szCs w:val="24"/>
+              </w:rPr>
+              <w:t>51</w:t>
             </w:r>
           </w:p>
         </w:tc>
@@ -4918,8 +5018,25 @@
           <w:sz w:val="24"/>
           <w:szCs w:val="24"/>
         </w:rPr>
-        <w:t xml:space="preserve">The registers are composed of D flip-flops from the LPM library. The lpm_ff components were selected as they have several functions which can be used to implement multiple operations [2]. The INIT operation can be completed with the </w:t>
-      </w:r>
+        <w:t xml:space="preserve">The registers are composed of D flip-flops from the LPM library. The </w:t>
+      </w:r>
+      <w:proofErr w:type="spellStart"/>
+      <w:r>
+        <w:rPr>
+          <w:sz w:val="24"/>
+          <w:szCs w:val="24"/>
+        </w:rPr>
+        <w:t>lpm_ff</w:t>
+      </w:r>
+      <w:proofErr w:type="spellEnd"/>
+      <w:r>
+        <w:rPr>
+          <w:sz w:val="24"/>
+          <w:szCs w:val="24"/>
+        </w:rPr>
+        <w:t xml:space="preserve"> components were selected as they have several functions which can be used to implement multiple operations [2]. The INIT operation can be completed with the </w:t>
+      </w:r>
+      <w:proofErr w:type="spellStart"/>
       <w:r>
         <w:rPr>
           <w:i/>
@@ -4928,6 +5045,7 @@
         </w:rPr>
         <w:t>sset</w:t>
       </w:r>
+      <w:proofErr w:type="spellEnd"/>
       <w:r>
         <w:rPr>
           <w:sz w:val="24"/>
@@ -4935,6 +5053,7 @@
         </w:rPr>
         <w:t xml:space="preserve"> function with sets registers to pre-assigned values [2]. Both the PUSH and POP operations are performed with the </w:t>
       </w:r>
+      <w:proofErr w:type="spellStart"/>
       <w:r>
         <w:rPr>
           <w:i/>
@@ -4943,6 +5062,7 @@
         </w:rPr>
         <w:t>data_load</w:t>
       </w:r>
+      <w:proofErr w:type="spellEnd"/>
       <w:r>
         <w:rPr>
           <w:sz w:val="24"/>
@@ -4980,6 +5100,7 @@
         </w:rPr>
         <w:t xml:space="preserve"> input is especially useful for the pop operation which only requires the shifting of a certain portion of the stack. Finally, the asynchronous </w:t>
       </w:r>
+      <w:proofErr w:type="spellStart"/>
       <w:r>
         <w:rPr>
           <w:i/>
@@ -4988,6 +5109,7 @@
         </w:rPr>
         <w:t>aclr</w:t>
       </w:r>
+      <w:proofErr w:type="spellEnd"/>
       <w:r>
         <w:rPr>
           <w:sz w:val="24"/>
@@ -5033,6 +5155,7 @@
         </w:rPr>
         <w:t xml:space="preserve">The capacity to shift values between registers is essential to the function of the stack. A BUSMUX multiplexer is used to link adjoining registers. A control signal is used to select whether values are to be shifted up or down. The output of the multiplexer is fed into the </w:t>
       </w:r>
+      <w:proofErr w:type="spellStart"/>
       <w:r>
         <w:rPr>
           <w:i/>
@@ -5041,12 +5164,29 @@
         </w:rPr>
         <w:t>data_load</w:t>
       </w:r>
-      <w:r>
-        <w:rPr>
-          <w:sz w:val="24"/>
-          <w:szCs w:val="24"/>
-        </w:rPr>
-        <w:t xml:space="preserve"> input of the lpm_ff.</w:t>
+      <w:proofErr w:type="spellEnd"/>
+      <w:r>
+        <w:rPr>
+          <w:sz w:val="24"/>
+          <w:szCs w:val="24"/>
+        </w:rPr>
+        <w:t xml:space="preserve"> input of the </w:t>
+      </w:r>
+      <w:proofErr w:type="spellStart"/>
+      <w:r>
+        <w:rPr>
+          <w:sz w:val="24"/>
+          <w:szCs w:val="24"/>
+        </w:rPr>
+        <w:t>lpm_ff</w:t>
+      </w:r>
+      <w:proofErr w:type="spellEnd"/>
+      <w:r>
+        <w:rPr>
+          <w:sz w:val="24"/>
+          <w:szCs w:val="24"/>
+        </w:rPr>
+        <w:t>.</w:t>
       </w:r>
     </w:p>
     <w:p>
@@ -5071,8 +5211,25 @@
           <w:sz w:val="24"/>
           <w:szCs w:val="24"/>
         </w:rPr>
-        <w:t xml:space="preserve">The counter is used to keep track of the number of registers which are in use. The lpm_counter component, from the LPM library, was selected as it offers the option of setting a predetermined value, with </w:t>
-      </w:r>
+        <w:t xml:space="preserve">The counter is used to keep track of the number of registers which are in use. The </w:t>
+      </w:r>
+      <w:proofErr w:type="spellStart"/>
+      <w:r>
+        <w:rPr>
+          <w:sz w:val="24"/>
+          <w:szCs w:val="24"/>
+        </w:rPr>
+        <w:t>lpm_counter</w:t>
+      </w:r>
+      <w:proofErr w:type="spellEnd"/>
+      <w:r>
+        <w:rPr>
+          <w:sz w:val="24"/>
+          <w:szCs w:val="24"/>
+        </w:rPr>
+        <w:t xml:space="preserve"> component, from the LPM library, was selected as it offers the option of setting a predetermined value, with </w:t>
+      </w:r>
+      <w:proofErr w:type="spellStart"/>
       <w:r>
         <w:rPr>
           <w:i/>
@@ -5081,13 +5238,31 @@
         </w:rPr>
         <w:t>sset</w:t>
       </w:r>
-      <w:r>
-        <w:rPr>
-          <w:sz w:val="24"/>
-          <w:szCs w:val="24"/>
-        </w:rPr>
-        <w:t xml:space="preserve">, as well as counting up or down, with </w:t>
-      </w:r>
+      <w:proofErr w:type="spellEnd"/>
+      <w:r>
+        <w:rPr>
+          <w:sz w:val="24"/>
+          <w:szCs w:val="24"/>
+        </w:rPr>
+        <w:t xml:space="preserve">, as well as </w:t>
+      </w:r>
+      <w:proofErr w:type="gramStart"/>
+      <w:r>
+        <w:rPr>
+          <w:sz w:val="24"/>
+          <w:szCs w:val="24"/>
+        </w:rPr>
+        <w:t>counting up</w:t>
+      </w:r>
+      <w:proofErr w:type="gramEnd"/>
+      <w:r>
+        <w:rPr>
+          <w:sz w:val="24"/>
+          <w:szCs w:val="24"/>
+        </w:rPr>
+        <w:t xml:space="preserve"> or down, with </w:t>
+      </w:r>
+      <w:proofErr w:type="spellStart"/>
       <w:r>
         <w:rPr>
           <w:i/>
@@ -5096,6 +5271,7 @@
         </w:rPr>
         <w:t>count_en</w:t>
       </w:r>
+      <w:proofErr w:type="spellEnd"/>
       <w:r>
         <w:rPr>
           <w:sz w:val="24"/>
@@ -5103,6 +5279,7 @@
         </w:rPr>
         <w:t xml:space="preserve"> and </w:t>
       </w:r>
+      <w:proofErr w:type="spellStart"/>
       <w:r>
         <w:rPr>
           <w:i/>
@@ -5111,6 +5288,7 @@
         </w:rPr>
         <w:t>updown</w:t>
       </w:r>
+      <w:proofErr w:type="spellEnd"/>
       <w:r>
         <w:rPr>
           <w:sz w:val="24"/>
@@ -5118,32 +5296,46 @@
         </w:rPr>
         <w:t xml:space="preserve"> [2]. The EMPTY and FULL signals are determined by comparing the number of registers in use NUM with 0 and 52. </w:t>
       </w:r>
-      <w:bookmarkStart w:id="8" w:name="_GoBack"/>
+    </w:p>
+    <w:p>
+      <w:pPr>
+        <w:pStyle w:val="Heading3"/>
+      </w:pPr>
+      <w:bookmarkStart w:id="8" w:name="_Toc498028773"/>
+      <w:r>
+        <w:t>Mode Selection</w:t>
+      </w:r>
       <w:bookmarkEnd w:id="8"/>
     </w:p>
     <w:p>
       <w:pPr>
-        <w:pStyle w:val="Heading3"/>
-      </w:pPr>
-      <w:bookmarkStart w:id="9" w:name="_Toc498028773"/>
-      <w:r>
-        <w:t>Mode Selection</w:t>
-      </w:r>
-      <w:bookmarkEnd w:id="9"/>
-    </w:p>
-    <w:p>
-      <w:pPr>
-        <w:rPr>
-          <w:sz w:val="24"/>
-          <w:szCs w:val="24"/>
-        </w:rPr>
-      </w:pPr>
-      <w:r>
-        <w:rPr>
-          <w:sz w:val="24"/>
-          <w:szCs w:val="24"/>
-        </w:rPr>
-        <w:t xml:space="preserve">Each selected operation requires the setting of several signals to control the registers and the counter. For example, the POP operations requires a signal to push the data up, to enable only certain registers, to set the counter to count down, and to enable the counter. To simplify the assignment of such signals, four different opcodes were </w:t>
+        <w:rPr>
+          <w:sz w:val="24"/>
+          <w:szCs w:val="24"/>
+        </w:rPr>
+      </w:pPr>
+      <w:r>
+        <w:rPr>
+          <w:sz w:val="24"/>
+          <w:szCs w:val="24"/>
+        </w:rPr>
+        <w:t xml:space="preserve">Each selected operation requires the setting of several signals to control the registers and the counter. For example, the POP operations </w:t>
+      </w:r>
+      <w:proofErr w:type="gramStart"/>
+      <w:r>
+        <w:rPr>
+          <w:sz w:val="24"/>
+          <w:szCs w:val="24"/>
+        </w:rPr>
+        <w:t>requires</w:t>
+      </w:r>
+      <w:proofErr w:type="gramEnd"/>
+      <w:r>
+        <w:rPr>
+          <w:sz w:val="24"/>
+          <w:szCs w:val="24"/>
+        </w:rPr>
+        <w:t xml:space="preserve"> a signal to push the data up, to enable only certain registers, to set the counter to count down, and to enable the counter. To simplify the assignment of such signals, four different opcodes were </w:t>
       </w:r>
       <w:r>
         <w:rPr>
@@ -5151,7 +5343,39 @@
           <w:szCs w:val="24"/>
         </w:rPr>
         <w:lastRenderedPageBreak/>
-        <w:t>created, corresponding to each mode of operation, in the form of constants, with the lpm_constant module [3]. The opcode is a 10 bit value defined below.</w:t>
+        <w:t xml:space="preserve">created, corresponding to each mode of operation, in the form of constants, with the </w:t>
+      </w:r>
+      <w:proofErr w:type="spellStart"/>
+      <w:r>
+        <w:rPr>
+          <w:sz w:val="24"/>
+          <w:szCs w:val="24"/>
+        </w:rPr>
+        <w:t>lpm_constant</w:t>
+      </w:r>
+      <w:proofErr w:type="spellEnd"/>
+      <w:r>
+        <w:rPr>
+          <w:sz w:val="24"/>
+          <w:szCs w:val="24"/>
+        </w:rPr>
+        <w:t xml:space="preserve"> module [3]. The opcode is a </w:t>
+      </w:r>
+      <w:proofErr w:type="gramStart"/>
+      <w:r>
+        <w:rPr>
+          <w:sz w:val="24"/>
+          <w:szCs w:val="24"/>
+        </w:rPr>
+        <w:t>10 bit</w:t>
+      </w:r>
+      <w:proofErr w:type="gramEnd"/>
+      <w:r>
+        <w:rPr>
+          <w:sz w:val="24"/>
+          <w:szCs w:val="24"/>
+        </w:rPr>
+        <w:t xml:space="preserve"> value defined below.</w:t>
       </w:r>
     </w:p>
     <w:p>
@@ -5505,6 +5729,7 @@
                 <w:szCs w:val="24"/>
               </w:rPr>
             </w:pPr>
+            <w:proofErr w:type="spellStart"/>
             <w:r>
               <w:rPr>
                 <w:sz w:val="24"/>
@@ -5512,6 +5737,7 @@
               </w:rPr>
               <w:t>data_select</w:t>
             </w:r>
+            <w:proofErr w:type="spellEnd"/>
           </w:p>
         </w:tc>
         <w:tc>
@@ -5690,6 +5916,7 @@
                 <w:szCs w:val="24"/>
               </w:rPr>
             </w:pPr>
+            <w:proofErr w:type="spellStart"/>
             <w:r>
               <w:rPr>
                 <w:sz w:val="24"/>
@@ -5697,6 +5924,7 @@
               </w:rPr>
               <w:t>sset</w:t>
             </w:r>
+            <w:proofErr w:type="spellEnd"/>
           </w:p>
         </w:tc>
         <w:tc>
@@ -5875,6 +6103,7 @@
                 <w:szCs w:val="24"/>
               </w:rPr>
             </w:pPr>
+            <w:proofErr w:type="spellStart"/>
             <w:r>
               <w:rPr>
                 <w:sz w:val="24"/>
@@ -5882,6 +6111,7 @@
               </w:rPr>
               <w:t>count_en</w:t>
             </w:r>
+            <w:proofErr w:type="spellEnd"/>
           </w:p>
         </w:tc>
         <w:tc>
@@ -6060,6 +6290,7 @@
                 <w:szCs w:val="24"/>
               </w:rPr>
             </w:pPr>
+            <w:proofErr w:type="spellStart"/>
             <w:r>
               <w:rPr>
                 <w:sz w:val="24"/>
@@ -6067,6 +6298,7 @@
               </w:rPr>
               <w:t>updown</w:t>
             </w:r>
+            <w:proofErr w:type="spellEnd"/>
           </w:p>
         </w:tc>
         <w:tc>
@@ -6604,6 +6836,7 @@
                 <w:szCs w:val="24"/>
               </w:rPr>
             </w:pPr>
+            <w:proofErr w:type="spellStart"/>
             <w:r>
               <w:rPr>
                 <w:sz w:val="24"/>
@@ -6611,6 +6844,7 @@
               </w:rPr>
               <w:t>data_select</w:t>
             </w:r>
+            <w:proofErr w:type="spellEnd"/>
           </w:p>
         </w:tc>
         <w:tc>
@@ -6666,6 +6900,7 @@
                 <w:szCs w:val="24"/>
               </w:rPr>
             </w:pPr>
+            <w:proofErr w:type="spellStart"/>
             <w:r>
               <w:rPr>
                 <w:sz w:val="24"/>
@@ -6673,6 +6908,7 @@
               </w:rPr>
               <w:t>sset</w:t>
             </w:r>
+            <w:proofErr w:type="spellEnd"/>
           </w:p>
         </w:tc>
         <w:tc>
@@ -6728,6 +6964,7 @@
                 <w:szCs w:val="24"/>
               </w:rPr>
             </w:pPr>
+            <w:proofErr w:type="spellStart"/>
             <w:r>
               <w:rPr>
                 <w:sz w:val="24"/>
@@ -6735,6 +6972,7 @@
               </w:rPr>
               <w:t>count_en</w:t>
             </w:r>
+            <w:proofErr w:type="spellEnd"/>
           </w:p>
         </w:tc>
         <w:tc>
@@ -6790,6 +7028,7 @@
                 <w:szCs w:val="24"/>
               </w:rPr>
             </w:pPr>
+            <w:proofErr w:type="spellStart"/>
             <w:r>
               <w:rPr>
                 <w:sz w:val="24"/>
@@ -6797,6 +7036,7 @@
               </w:rPr>
               <w:t>updown</w:t>
             </w:r>
+            <w:proofErr w:type="spellEnd"/>
           </w:p>
         </w:tc>
         <w:tc>
@@ -6825,7 +7065,23 @@
                 <w:sz w:val="24"/>
                 <w:szCs w:val="24"/>
               </w:rPr>
-              <w:t>Determines if the counter counts up or down.</w:t>
+              <w:t xml:space="preserve">Determines if the counter </w:t>
+            </w:r>
+            <w:proofErr w:type="gramStart"/>
+            <w:r>
+              <w:rPr>
+                <w:sz w:val="24"/>
+                <w:szCs w:val="24"/>
+              </w:rPr>
+              <w:t>counts up</w:t>
+            </w:r>
+            <w:proofErr w:type="gramEnd"/>
+            <w:r>
+              <w:rPr>
+                <w:sz w:val="24"/>
+                <w:szCs w:val="24"/>
+              </w:rPr>
+              <w:t xml:space="preserve"> or down.</w:t>
             </w:r>
           </w:p>
         </w:tc>
@@ -6951,8 +7207,25 @@
           <w:sz w:val="24"/>
           <w:szCs w:val="24"/>
         </w:rPr>
-        <w:t xml:space="preserve">As mentioned above, the use of the g21_pop_enable circuit to produce the array of enable signals for every operation facilitates timing considerations. The g21_pop_enable circuit employs ROM and it clock enabled. This causes the enable circuit to have an additional delay of 1 clock cycle. This becomes increasingly relevant when the enable signal is a single clock-cycle in length. In particular, it was found that the INIT operation was not occurring despite it being the selected mode, because the </w:t>
-      </w:r>
+        <w:t xml:space="preserve">As mentioned above, the use of the g21_pop_enable circuit to produce the array of enable signals for every operation facilitates timing considerations. The g21_pop_enable circuit employs ROM and it clock enabled. This causes the enable circuit to have an additional delay of 1 clock cycle. This becomes increasingly relevant when the enable signal is a single clock-cycle in length. </w:t>
+      </w:r>
+      <w:proofErr w:type="gramStart"/>
+      <w:r>
+        <w:rPr>
+          <w:sz w:val="24"/>
+          <w:szCs w:val="24"/>
+        </w:rPr>
+        <w:t>In particular, it</w:t>
+      </w:r>
+      <w:proofErr w:type="gramEnd"/>
+      <w:r>
+        <w:rPr>
+          <w:sz w:val="24"/>
+          <w:szCs w:val="24"/>
+        </w:rPr>
+        <w:t xml:space="preserve"> was found that the INIT operation was not occurring despite it being the selected mode, because the </w:t>
+      </w:r>
+      <w:proofErr w:type="spellStart"/>
       <w:r>
         <w:rPr>
           <w:i/>
@@ -6961,6 +7234,7 @@
         </w:rPr>
         <w:t>sset</w:t>
       </w:r>
+      <w:proofErr w:type="spellEnd"/>
       <w:r>
         <w:rPr>
           <w:sz w:val="24"/>
@@ -6981,7 +7255,39 @@
           <w:sz w:val="24"/>
           <w:szCs w:val="24"/>
         </w:rPr>
-        <w:t xml:space="preserve"> input was active as it did not clock dependant. The one clock-cycle delay meant that the INIT operation could not take place. To solve this issue, extra flip-flops were implemented with the opcode elements which interacted with the registers. The flip-flops, being clock-enabled as well, solved this issue. Simulations showed that the enable signal was actually 2 clock-cycles long. Consequently, two flip-flops are used to delay the rest of the opcode signals.</w:t>
+        <w:t xml:space="preserve"> input was active as it did not clock </w:t>
+      </w:r>
+      <w:proofErr w:type="spellStart"/>
+      <w:r>
+        <w:rPr>
+          <w:sz w:val="24"/>
+          <w:szCs w:val="24"/>
+        </w:rPr>
+        <w:t>dependant</w:t>
+      </w:r>
+      <w:proofErr w:type="spellEnd"/>
+      <w:r>
+        <w:rPr>
+          <w:sz w:val="24"/>
+          <w:szCs w:val="24"/>
+        </w:rPr>
+        <w:t xml:space="preserve">. The one clock-cycle delay meant that the INIT operation could not take place. To solve this issue, extra flip-flops were implemented with the opcode elements which interacted with the registers. The flip-flops, being clock-enabled as well, solved this issue. Simulations showed that the enable signal was </w:t>
+      </w:r>
+      <w:proofErr w:type="gramStart"/>
+      <w:r>
+        <w:rPr>
+          <w:sz w:val="24"/>
+          <w:szCs w:val="24"/>
+        </w:rPr>
+        <w:t>actually 2</w:t>
+      </w:r>
+      <w:proofErr w:type="gramEnd"/>
+      <w:r>
+        <w:rPr>
+          <w:sz w:val="24"/>
+          <w:szCs w:val="24"/>
+        </w:rPr>
+        <w:t xml:space="preserve"> clock-cycles long. Consequently, two flip-flops are used to delay the rest of the opcode signals.</w:t>
       </w:r>
     </w:p>
     <w:p>
@@ -7030,7 +7336,7 @@
           <w:szCs w:val="24"/>
         </w:rPr>
       </w:pPr>
-      <w:bookmarkStart w:id="10" w:name="_Toc498028774"/>
+      <w:bookmarkStart w:id="9" w:name="_Toc498028774"/>
       <w:r>
         <w:rPr>
           <w:b/>
@@ -7039,7 +7345,7 @@
         </w:rPr>
         <w:t>Schematic</w:t>
       </w:r>
-      <w:bookmarkEnd w:id="10"/>
+      <w:bookmarkEnd w:id="9"/>
     </w:p>
     <w:p>
       <w:r>
@@ -7054,7 +7360,23 @@
           <w:sz w:val="24"/>
           <w:szCs w:val="24"/>
         </w:rPr>
-        <w:t xml:space="preserve">a block diagram is shown, as well as the mode selection circuit and an instance of the BUSMUX and lpm_ff pair which constitutes a shift register. </w:t>
+        <w:t xml:space="preserve">a block diagram is shown, as well as the mode selection circuit and an instance of the BUSMUX and </w:t>
+      </w:r>
+      <w:proofErr w:type="spellStart"/>
+      <w:r>
+        <w:rPr>
+          <w:sz w:val="24"/>
+          <w:szCs w:val="24"/>
+        </w:rPr>
+        <w:t>lpm_ff</w:t>
+      </w:r>
+      <w:proofErr w:type="spellEnd"/>
+      <w:r>
+        <w:rPr>
+          <w:sz w:val="24"/>
+          <w:szCs w:val="24"/>
+        </w:rPr>
+        <w:t xml:space="preserve"> pair which constitutes a shift register. </w:t>
       </w:r>
     </w:p>
     <w:p>
@@ -7166,7 +7488,7 @@
           <w:szCs w:val="24"/>
         </w:rPr>
       </w:pPr>
-      <w:bookmarkStart w:id="11" w:name="_Toc498031678"/>
+      <w:bookmarkStart w:id="10" w:name="_Toc498072394"/>
       <w:r>
         <w:rPr>
           <w:color w:val="auto"/>
@@ -7210,7 +7532,7 @@
         </w:rPr>
         <w:t xml:space="preserve"> g21_stack52 functional block diagram</w:t>
       </w:r>
-      <w:bookmarkEnd w:id="11"/>
+      <w:bookmarkEnd w:id="10"/>
     </w:p>
     <w:p>
       <w:pPr>
@@ -7266,7 +7588,7 @@
           <w:color w:val="auto"/>
         </w:rPr>
       </w:pPr>
-      <w:bookmarkStart w:id="12" w:name="_Toc498031679"/>
+      <w:bookmarkStart w:id="11" w:name="_Toc498072395"/>
       <w:r>
         <w:rPr>
           <w:color w:val="auto"/>
@@ -7310,7 +7632,7 @@
         </w:rPr>
         <w:t xml:space="preserve"> g21_stack52 opcode selection circuit schematic</w:t>
       </w:r>
-      <w:bookmarkEnd w:id="12"/>
+      <w:bookmarkEnd w:id="11"/>
     </w:p>
     <w:p/>
     <w:p>
@@ -7367,7 +7689,7 @@
           <w:color w:val="auto"/>
         </w:rPr>
       </w:pPr>
-      <w:bookmarkStart w:id="13" w:name="_Toc498031680"/>
+      <w:bookmarkStart w:id="12" w:name="_Toc498072396"/>
       <w:r>
         <w:rPr>
           <w:color w:val="auto"/>
@@ -7411,27 +7733,27 @@
         </w:rPr>
         <w:t xml:space="preserve"> Shift register: BUSMUX and LPM_FF pair</w:t>
       </w:r>
+      <w:bookmarkEnd w:id="12"/>
+    </w:p>
+    <w:p>
+      <w:pPr>
+        <w:pStyle w:val="Heading2"/>
+        <w:rPr>
+          <w:b/>
+          <w:sz w:val="24"/>
+          <w:szCs w:val="24"/>
+        </w:rPr>
+      </w:pPr>
+      <w:bookmarkStart w:id="13" w:name="_Toc498028775"/>
+      <w:r>
+        <w:rPr>
+          <w:b/>
+          <w:sz w:val="24"/>
+          <w:szCs w:val="24"/>
+        </w:rPr>
+        <w:t>Simulation and Discussion</w:t>
+      </w:r>
       <w:bookmarkEnd w:id="13"/>
-    </w:p>
-    <w:p>
-      <w:pPr>
-        <w:pStyle w:val="Heading2"/>
-        <w:rPr>
-          <w:b/>
-          <w:sz w:val="24"/>
-          <w:szCs w:val="24"/>
-        </w:rPr>
-      </w:pPr>
-      <w:bookmarkStart w:id="14" w:name="_Toc498028775"/>
-      <w:r>
-        <w:rPr>
-          <w:b/>
-          <w:sz w:val="24"/>
-          <w:szCs w:val="24"/>
-        </w:rPr>
-        <w:t>Simulation and Discussion</w:t>
-      </w:r>
-      <w:bookmarkEnd w:id="14"/>
     </w:p>
     <w:p>
       <w:pPr>
@@ -7616,7 +7938,7 @@
           <w:szCs w:val="24"/>
         </w:rPr>
       </w:pPr>
-      <w:bookmarkStart w:id="15" w:name="_Toc498031681"/>
+      <w:bookmarkStart w:id="14" w:name="_Toc498072397"/>
       <w:r>
         <w:rPr>
           <w:color w:val="auto"/>
@@ -7660,7 +7982,7 @@
         </w:rPr>
         <w:t xml:space="preserve"> INIT mode simulation results</w:t>
       </w:r>
-      <w:bookmarkEnd w:id="15"/>
+      <w:bookmarkEnd w:id="14"/>
     </w:p>
     <w:p>
       <w:pPr>
@@ -7731,7 +8053,7 @@
           <w:szCs w:val="24"/>
         </w:rPr>
       </w:pPr>
-      <w:bookmarkStart w:id="16" w:name="_Toc498031682"/>
+      <w:bookmarkStart w:id="15" w:name="_Toc498072398"/>
       <w:r>
         <w:rPr>
           <w:color w:val="auto"/>
@@ -7781,7 +8103,7 @@
         </w:rPr>
         <w:t>after INIT operation</w:t>
       </w:r>
-      <w:bookmarkEnd w:id="16"/>
+      <w:bookmarkEnd w:id="15"/>
     </w:p>
     <w:p>
       <w:pPr>
@@ -7848,7 +8170,7 @@
           <w:szCs w:val="24"/>
         </w:rPr>
       </w:pPr>
-      <w:bookmarkStart w:id="17" w:name="_Toc498031683"/>
+      <w:bookmarkStart w:id="16" w:name="_Toc498072399"/>
       <w:r>
         <w:rPr>
           <w:color w:val="auto"/>
@@ -7892,7 +8214,7 @@
         </w:rPr>
         <w:t xml:space="preserve"> PUSH mode simulation results</w:t>
       </w:r>
-      <w:bookmarkEnd w:id="17"/>
+      <w:bookmarkEnd w:id="16"/>
     </w:p>
     <w:p>
       <w:pPr>
@@ -7959,7 +8281,7 @@
           <w:szCs w:val="24"/>
         </w:rPr>
       </w:pPr>
-      <w:bookmarkStart w:id="18" w:name="_Toc498031684"/>
+      <w:bookmarkStart w:id="17" w:name="_Toc498072400"/>
       <w:r>
         <w:rPr>
           <w:color w:val="auto"/>
@@ -8003,7 +8325,7 @@
         </w:rPr>
         <w:t xml:space="preserve"> NOP mode simulation results after PUSH operation</w:t>
       </w:r>
-      <w:bookmarkEnd w:id="18"/>
+      <w:bookmarkEnd w:id="17"/>
     </w:p>
     <w:p>
       <w:pPr>
@@ -8069,7 +8391,7 @@
           <w:color w:val="auto"/>
         </w:rPr>
       </w:pPr>
-      <w:bookmarkStart w:id="19" w:name="_Toc498031685"/>
+      <w:bookmarkStart w:id="18" w:name="_Toc498072401"/>
       <w:r>
         <w:rPr>
           <w:color w:val="auto"/>
@@ -8113,7 +8435,7 @@
         </w:rPr>
         <w:t xml:space="preserve"> RST operation simulation results</w:t>
       </w:r>
-      <w:bookmarkEnd w:id="19"/>
+      <w:bookmarkEnd w:id="18"/>
     </w:p>
     <w:p>
       <w:pPr>
@@ -8181,8 +8503,8 @@
           <w:color w:val="auto"/>
         </w:rPr>
       </w:pPr>
-      <w:bookmarkStart w:id="20" w:name="_Ref498029692"/>
-      <w:bookmarkStart w:id="21" w:name="_Toc498031686"/>
+      <w:bookmarkStart w:id="19" w:name="_Ref498029692"/>
+      <w:bookmarkStart w:id="20" w:name="_Toc498072402"/>
       <w:r>
         <w:rPr>
           <w:color w:val="auto"/>
@@ -8226,8 +8548,8 @@
         </w:rPr>
         <w:t xml:space="preserve"> INIT mode with single clock cycle enable signal</w:t>
       </w:r>
+      <w:bookmarkEnd w:id="19"/>
       <w:bookmarkEnd w:id="20"/>
-      <w:bookmarkEnd w:id="21"/>
     </w:p>
     <w:p>
       <w:pPr>
@@ -8237,7 +8559,7 @@
           <w:szCs w:val="32"/>
         </w:rPr>
       </w:pPr>
-      <w:bookmarkStart w:id="22" w:name="_Toc498028776"/>
+      <w:bookmarkStart w:id="21" w:name="_Toc498028776"/>
       <w:r>
         <w:rPr>
           <w:sz w:val="32"/>
@@ -8245,27 +8567,27 @@
         </w:rPr>
         <w:t>g21_test_bed</w:t>
       </w:r>
+      <w:bookmarkEnd w:id="21"/>
+    </w:p>
+    <w:p>
+      <w:pPr>
+        <w:pStyle w:val="Heading2"/>
+        <w:rPr>
+          <w:b/>
+          <w:sz w:val="24"/>
+          <w:szCs w:val="24"/>
+        </w:rPr>
+      </w:pPr>
+      <w:bookmarkStart w:id="22" w:name="_Toc498028777"/>
+      <w:r>
+        <w:rPr>
+          <w:b/>
+          <w:sz w:val="24"/>
+          <w:szCs w:val="24"/>
+        </w:rPr>
+        <w:t>Circuit Function</w:t>
+      </w:r>
       <w:bookmarkEnd w:id="22"/>
-    </w:p>
-    <w:p>
-      <w:pPr>
-        <w:pStyle w:val="Heading2"/>
-        <w:rPr>
-          <w:b/>
-          <w:sz w:val="24"/>
-          <w:szCs w:val="24"/>
-        </w:rPr>
-      </w:pPr>
-      <w:bookmarkStart w:id="23" w:name="_Toc498028777"/>
-      <w:r>
-        <w:rPr>
-          <w:b/>
-          <w:sz w:val="24"/>
-          <w:szCs w:val="24"/>
-        </w:rPr>
-        <w:t>Circuit Function</w:t>
-      </w:r>
-      <w:bookmarkEnd w:id="23"/>
       <w:r>
         <w:rPr>
           <w:b/>
@@ -8624,6 +8946,7 @@
                 <w:szCs w:val="24"/>
               </w:rPr>
             </w:pPr>
+            <w:proofErr w:type="spellStart"/>
             <w:r>
               <w:rPr>
                 <w:sz w:val="24"/>
@@ -8631,6 +8954,7 @@
               </w:rPr>
               <w:t>pushButton</w:t>
             </w:r>
+            <w:proofErr w:type="spellEnd"/>
           </w:p>
         </w:tc>
         <w:tc>
@@ -8746,6 +9070,7 @@
                 <w:szCs w:val="24"/>
               </w:rPr>
             </w:pPr>
+            <w:proofErr w:type="spellStart"/>
             <w:r>
               <w:rPr>
                 <w:sz w:val="24"/>
@@ -8753,6 +9078,7 @@
               </w:rPr>
               <w:t>RSTButton</w:t>
             </w:r>
+            <w:proofErr w:type="spellEnd"/>
           </w:p>
         </w:tc>
         <w:tc>
@@ -9113,6 +9439,7 @@
                 <w:szCs w:val="24"/>
               </w:rPr>
             </w:pPr>
+            <w:proofErr w:type="spellStart"/>
             <w:r>
               <w:rPr>
                 <w:sz w:val="24"/>
@@ -9120,6 +9447,7 @@
               </w:rPr>
               <w:t>LEDmod</w:t>
             </w:r>
+            <w:proofErr w:type="spellEnd"/>
           </w:p>
         </w:tc>
         <w:tc>
@@ -9235,6 +9563,7 @@
                 <w:szCs w:val="24"/>
               </w:rPr>
             </w:pPr>
+            <w:proofErr w:type="spellStart"/>
             <w:r>
               <w:rPr>
                 <w:sz w:val="24"/>
@@ -9242,6 +9571,7 @@
               </w:rPr>
               <w:t>LEDfloor</w:t>
             </w:r>
+            <w:proofErr w:type="spellEnd"/>
           </w:p>
         </w:tc>
         <w:tc>
@@ -9562,7 +9892,21 @@
           <w:sz w:val="24"/>
           <w:szCs w:val="24"/>
         </w:rPr>
-        <w:t>*Note that the FULL and EMPTY outputs were not required in the lab instructions[1] but they were added to make testing on the board easier.</w:t>
+        <w:t xml:space="preserve">*Note that the FULL and EMPTY outputs were not required in the lab </w:t>
+      </w:r>
+      <w:r>
+        <w:rPr>
+          <w:sz w:val="24"/>
+          <w:szCs w:val="24"/>
+        </w:rPr>
+        <w:t>instructions [</w:t>
+      </w:r>
+      <w:r>
+        <w:rPr>
+          <w:sz w:val="24"/>
+          <w:szCs w:val="24"/>
+        </w:rPr>
+        <w:t>1] but they were added to make testing on the board easier.</w:t>
       </w:r>
     </w:p>
     <w:p>
@@ -9574,60 +9918,92 @@
           <w:szCs w:val="24"/>
         </w:rPr>
       </w:pPr>
-      <w:bookmarkStart w:id="24" w:name="_uqiq7tt8677n" w:colFirst="0" w:colLast="0"/>
-      <w:bookmarkStart w:id="25" w:name="_Toc498028778"/>
+      <w:bookmarkStart w:id="23" w:name="_uqiq7tt8677n" w:colFirst="0" w:colLast="0"/>
+      <w:bookmarkStart w:id="24" w:name="_Toc498028778"/>
+      <w:bookmarkEnd w:id="23"/>
+      <w:r>
+        <w:rPr>
+          <w:b/>
+          <w:sz w:val="24"/>
+          <w:szCs w:val="24"/>
+        </w:rPr>
+        <w:t>Circuit Design</w:t>
+      </w:r>
       <w:bookmarkEnd w:id="24"/>
-      <w:r>
-        <w:rPr>
-          <w:b/>
-          <w:sz w:val="24"/>
-          <w:szCs w:val="24"/>
-        </w:rPr>
-        <w:t>Circuit Design</w:t>
-      </w:r>
+    </w:p>
+    <w:p>
+      <w:pPr>
+        <w:rPr>
+          <w:sz w:val="24"/>
+          <w:szCs w:val="24"/>
+          <w:highlight w:val="magenta"/>
+        </w:rPr>
+      </w:pPr>
+      <w:r>
+        <w:rPr>
+          <w:sz w:val="24"/>
+          <w:szCs w:val="24"/>
+        </w:rPr>
+        <w:t>The g21_test_bed circuit is used to implement the g21_stack</w:t>
+      </w:r>
+      <w:proofErr w:type="gramStart"/>
+      <w:r>
+        <w:rPr>
+          <w:sz w:val="24"/>
+          <w:szCs w:val="24"/>
+        </w:rPr>
+        <w:t>52  circuit</w:t>
+      </w:r>
+      <w:proofErr w:type="gramEnd"/>
+      <w:r>
+        <w:rPr>
+          <w:sz w:val="24"/>
+          <w:szCs w:val="24"/>
+        </w:rPr>
+        <w:t xml:space="preserve"> on the physical board. To do so, the circuit is comprised of three parts: receive input from user, process information, show result to user. First, the circuit receives information from the user by assigning inputs to appropriate pins on the board. Additionally, a single pulse generator circuit is implemented with the enable signal as to ensure the inherent mechanical “bouncing” of the switch does not cause create noise in the enable signal. Second, the circuit performs its operation based on the input with the g21_stack52 circuit. Finally, the output is shown the user by lighting the correct LEDs available on the board.</w:t>
+      </w:r>
+    </w:p>
+    <w:p>
+      <w:pPr>
+        <w:pStyle w:val="Heading3"/>
+      </w:pPr>
+      <w:bookmarkStart w:id="25" w:name="_4w32qsn2gm7n" w:colFirst="0" w:colLast="0"/>
+      <w:bookmarkStart w:id="26" w:name="_Toc498028779"/>
       <w:bookmarkEnd w:id="25"/>
-    </w:p>
-    <w:p>
-      <w:pPr>
-        <w:rPr>
-          <w:sz w:val="24"/>
-          <w:szCs w:val="24"/>
-          <w:highlight w:val="magenta"/>
-        </w:rPr>
-      </w:pPr>
-      <w:r>
-        <w:rPr>
-          <w:sz w:val="24"/>
-          <w:szCs w:val="24"/>
-        </w:rPr>
-        <w:t>The g21_test_bed circuit is used to implement the g21_stack52  circuit on the physical board. To do so, the circuit is comprised of three parts: receive input from user, process information, show result to user. First, the circuit receives information from the user by assigning inputs to appropriate pins on the board. Additionally, a single pulse generator circuit is implemented with the enable signal as to ensure the inherent mechanical “bouncing” of the switch does not cause create noise in the enable signal. Second, the circuit performs its operation based on the input with the g21_stack52 circuit. Finally, the output is shown the user by lighting the correct LEDs available on the board.</w:t>
-      </w:r>
-    </w:p>
-    <w:p>
-      <w:pPr>
-        <w:pStyle w:val="Heading3"/>
-      </w:pPr>
-      <w:bookmarkStart w:id="26" w:name="_4w32qsn2gm7n" w:colFirst="0" w:colLast="0"/>
-      <w:bookmarkStart w:id="27" w:name="_Toc498028779"/>
+      <w:r>
+        <w:t>Single Pulse Generator</w:t>
+      </w:r>
       <w:bookmarkEnd w:id="26"/>
-      <w:r>
-        <w:t>Single Pulse Generator</w:t>
-      </w:r>
-      <w:bookmarkEnd w:id="27"/>
-    </w:p>
-    <w:p>
-      <w:pPr>
-        <w:rPr>
-          <w:sz w:val="24"/>
-          <w:szCs w:val="24"/>
-        </w:rPr>
-      </w:pPr>
-      <w:r>
-        <w:rPr>
-          <w:sz w:val="24"/>
-          <w:szCs w:val="24"/>
-        </w:rPr>
-        <w:t>The single pulse generator functions as a gate for the enable signal. The enable signal can only be high for one clock cycle every 20 ms. This prevents several pulses going through the circuit which could cause the circuit to push a value 2-3 times instead of once. As seen in the</w:t>
+    </w:p>
+    <w:p>
+      <w:pPr>
+        <w:rPr>
+          <w:sz w:val="24"/>
+          <w:szCs w:val="24"/>
+        </w:rPr>
+      </w:pPr>
+      <w:r>
+        <w:rPr>
+          <w:sz w:val="24"/>
+          <w:szCs w:val="24"/>
+        </w:rPr>
+        <w:t xml:space="preserve">The single pulse generator functions as a gate for the enable signal. The enable signal can only be high for one clock cycle every 20 </w:t>
+      </w:r>
+      <w:proofErr w:type="spellStart"/>
+      <w:r>
+        <w:rPr>
+          <w:sz w:val="24"/>
+          <w:szCs w:val="24"/>
+        </w:rPr>
+        <w:t>ms.</w:t>
+      </w:r>
+      <w:proofErr w:type="spellEnd"/>
+      <w:r>
+        <w:rPr>
+          <w:sz w:val="24"/>
+          <w:szCs w:val="24"/>
+        </w:rPr>
+        <w:t xml:space="preserve"> This prevents several pulses going through the circuit which could cause the circuit to push a value 2-3 times instead of once. As seen in the</w:t>
       </w:r>
       <w:r>
         <w:rPr>
@@ -9755,8 +10131,8 @@
           <w:szCs w:val="24"/>
         </w:rPr>
       </w:pPr>
-      <w:bookmarkStart w:id="28" w:name="_Ref498029615"/>
-      <w:bookmarkStart w:id="29" w:name="_Toc498031687"/>
+      <w:bookmarkStart w:id="27" w:name="_Ref498029615"/>
+      <w:bookmarkStart w:id="28" w:name="_Toc498072403"/>
       <w:r>
         <w:rPr>
           <w:color w:val="auto"/>
@@ -9800,114 +10176,114 @@
         </w:rPr>
         <w:t xml:space="preserve"> Single pulse generator circuit schematic</w:t>
       </w:r>
+      <w:bookmarkEnd w:id="27"/>
       <w:bookmarkEnd w:id="28"/>
+    </w:p>
+    <w:p>
+      <w:pPr>
+        <w:pStyle w:val="Heading3"/>
+      </w:pPr>
+      <w:bookmarkStart w:id="29" w:name="_jgoy4zqyyys" w:colFirst="0" w:colLast="0"/>
+      <w:bookmarkStart w:id="30" w:name="_Toc498028780"/>
       <w:bookmarkEnd w:id="29"/>
+      <w:r>
+        <w:t>Stack</w:t>
+      </w:r>
+      <w:bookmarkEnd w:id="30"/>
+    </w:p>
+    <w:p>
+      <w:pPr>
+        <w:rPr>
+          <w:sz w:val="24"/>
+          <w:szCs w:val="24"/>
+        </w:rPr>
+      </w:pPr>
+      <w:r>
+        <w:rPr>
+          <w:sz w:val="24"/>
+          <w:szCs w:val="24"/>
+        </w:rPr>
+        <w:t xml:space="preserve">This is an instance of the stack52 circuit that was described in the </w:t>
+      </w:r>
+      <w:r>
+        <w:rPr>
+          <w:b/>
+          <w:sz w:val="24"/>
+          <w:szCs w:val="24"/>
+        </w:rPr>
+        <w:t>g21_stack52</w:t>
+      </w:r>
+      <w:r>
+        <w:rPr>
+          <w:sz w:val="24"/>
+          <w:szCs w:val="24"/>
+        </w:rPr>
+        <w:t xml:space="preserve"> section of this report. </w:t>
+      </w:r>
     </w:p>
     <w:p>
       <w:pPr>
         <w:pStyle w:val="Heading3"/>
       </w:pPr>
-      <w:bookmarkStart w:id="30" w:name="_jgoy4zqyyys" w:colFirst="0" w:colLast="0"/>
-      <w:bookmarkStart w:id="31" w:name="_Toc498028780"/>
-      <w:bookmarkEnd w:id="30"/>
-      <w:r>
-        <w:t>Stack</w:t>
-      </w:r>
+      <w:bookmarkStart w:id="31" w:name="_ln60ix4wzwda" w:colFirst="0" w:colLast="0"/>
+      <w:bookmarkStart w:id="32" w:name="_Toc498028781"/>
       <w:bookmarkEnd w:id="31"/>
-    </w:p>
-    <w:p>
-      <w:pPr>
-        <w:rPr>
-          <w:sz w:val="24"/>
-          <w:szCs w:val="24"/>
-        </w:rPr>
-      </w:pPr>
-      <w:r>
-        <w:rPr>
-          <w:sz w:val="24"/>
-          <w:szCs w:val="24"/>
-        </w:rPr>
-        <w:t xml:space="preserve">This is an instance of the stack52 circuit that was described in the </w:t>
-      </w:r>
-      <w:r>
+      <w:r>
+        <w:t>Output Assignments</w:t>
+      </w:r>
+      <w:bookmarkEnd w:id="32"/>
+    </w:p>
+    <w:p>
+      <w:pPr>
+        <w:rPr>
+          <w:sz w:val="24"/>
+          <w:szCs w:val="24"/>
+        </w:rPr>
+      </w:pPr>
+      <w:r>
+        <w:rPr>
+          <w:sz w:val="24"/>
+          <w:szCs w:val="24"/>
+        </w:rPr>
+        <w:t xml:space="preserve">The outputs are shown to the user by lighting different combinations of LEDs. The FULL and EMPTY outputs are displayed by lighting a green and a red LED. The VALUE is more complicated to display as it is a 6-bit integer. Circuits which were developed in earlier labs are used. </w:t>
+      </w:r>
+    </w:p>
+    <w:p>
+      <w:pPr>
+        <w:rPr>
+          <w:sz w:val="24"/>
+          <w:szCs w:val="24"/>
+        </w:rPr>
+      </w:pPr>
+    </w:p>
+    <w:p>
+      <w:r>
+        <w:rPr>
+          <w:sz w:val="24"/>
+          <w:szCs w:val="24"/>
+        </w:rPr>
+        <w:t>The g21_Modulo13 circuit from Lab #1 is used to separate the VALUE into the mod13 and its floor. The user can recover the VALUE by multiplying floor by 13 and adding mod13. Each of these values is presented on a 7 segments LED display. The g21_7_segment_decoder from Lab #2 is used to properly map values to the correct pin assignments.</w:t>
+      </w:r>
+    </w:p>
+    <w:p>
+      <w:pPr>
+        <w:pStyle w:val="Heading2"/>
         <w:rPr>
           <w:b/>
           <w:sz w:val="24"/>
           <w:szCs w:val="24"/>
         </w:rPr>
-        <w:t>g21_stack52</w:t>
-      </w:r>
-      <w:r>
-        <w:rPr>
-          <w:sz w:val="24"/>
-          <w:szCs w:val="24"/>
-        </w:rPr>
-        <w:t xml:space="preserve"> section of this report. </w:t>
-      </w:r>
-    </w:p>
-    <w:p>
-      <w:pPr>
-        <w:pStyle w:val="Heading3"/>
-      </w:pPr>
-      <w:bookmarkStart w:id="32" w:name="_ln60ix4wzwda" w:colFirst="0" w:colLast="0"/>
-      <w:bookmarkStart w:id="33" w:name="_Toc498028781"/>
-      <w:bookmarkEnd w:id="32"/>
-      <w:r>
-        <w:t>Output Assignments</w:t>
+      </w:pPr>
+      <w:bookmarkStart w:id="33" w:name="_Toc498028782"/>
+      <w:r>
+        <w:rPr>
+          <w:b/>
+          <w:sz w:val="24"/>
+          <w:szCs w:val="24"/>
+        </w:rPr>
+        <w:t>Schematic</w:t>
       </w:r>
       <w:bookmarkEnd w:id="33"/>
-    </w:p>
-    <w:p>
-      <w:pPr>
-        <w:rPr>
-          <w:sz w:val="24"/>
-          <w:szCs w:val="24"/>
-        </w:rPr>
-      </w:pPr>
-      <w:r>
-        <w:rPr>
-          <w:sz w:val="24"/>
-          <w:szCs w:val="24"/>
-        </w:rPr>
-        <w:t xml:space="preserve">The outputs are shown to the user by lighting different combinations of LEDs. The FULL and EMPTY outputs are displayed by lighting a green and a red LED. The VALUE is more complicated to display as it is a 6-bit integer. Circuits which were developed in earlier labs are used. </w:t>
-      </w:r>
-    </w:p>
-    <w:p>
-      <w:pPr>
-        <w:rPr>
-          <w:sz w:val="24"/>
-          <w:szCs w:val="24"/>
-        </w:rPr>
-      </w:pPr>
-    </w:p>
-    <w:p>
-      <w:r>
-        <w:rPr>
-          <w:sz w:val="24"/>
-          <w:szCs w:val="24"/>
-        </w:rPr>
-        <w:t>The g21_Modulo13 circuit from Lab #1 is used to separate the VALUE into the mod13 and its floor. The user can recover the VALUE by multiplying floor by 13 and adding mod13. Each of these values is presented on a 7 segments LED display. The g21_7_segment_decoder from Lab #2 is used to properly map values to the correct pin assignments.</w:t>
-      </w:r>
-    </w:p>
-    <w:p>
-      <w:pPr>
-        <w:pStyle w:val="Heading2"/>
-        <w:rPr>
-          <w:b/>
-          <w:sz w:val="24"/>
-          <w:szCs w:val="24"/>
-        </w:rPr>
-      </w:pPr>
-      <w:bookmarkStart w:id="34" w:name="_Toc498028782"/>
-      <w:r>
-        <w:rPr>
-          <w:b/>
-          <w:sz w:val="24"/>
-          <w:szCs w:val="24"/>
-        </w:rPr>
-        <w:t>Schematic</w:t>
-      </w:r>
-      <w:bookmarkEnd w:id="34"/>
     </w:p>
     <w:p>
       <w:pPr>
@@ -9962,7 +10338,7 @@
           <w:color w:val="auto"/>
         </w:rPr>
       </w:pPr>
-      <w:bookmarkStart w:id="35" w:name="_Toc498031688"/>
+      <w:bookmarkStart w:id="34" w:name="_Toc498072404"/>
       <w:r>
         <w:rPr>
           <w:color w:val="auto"/>
@@ -10006,7 +10382,7 @@
         </w:rPr>
         <w:t xml:space="preserve"> g21_test_bed circuit schematic</w:t>
       </w:r>
-      <w:bookmarkEnd w:id="35"/>
+      <w:bookmarkEnd w:id="34"/>
     </w:p>
     <w:p/>
     <w:p>
@@ -10034,36 +10410,36 @@
           <w:szCs w:val="24"/>
         </w:rPr>
       </w:pPr>
-      <w:bookmarkStart w:id="36" w:name="_7oa4u7zc3skk" w:colFirst="0" w:colLast="0"/>
-      <w:bookmarkStart w:id="37" w:name="_Toc498028783"/>
+      <w:bookmarkStart w:id="35" w:name="_7oa4u7zc3skk" w:colFirst="0" w:colLast="0"/>
+      <w:bookmarkStart w:id="36" w:name="_Toc498028783"/>
+      <w:bookmarkEnd w:id="35"/>
+      <w:commentRangeStart w:id="37"/>
+      <w:commentRangeStart w:id="38"/>
+      <w:r>
+        <w:rPr>
+          <w:b/>
+          <w:sz w:val="24"/>
+          <w:szCs w:val="24"/>
+        </w:rPr>
+        <w:t>Simulation</w:t>
+      </w:r>
+      <w:commentRangeEnd w:id="37"/>
+      <w:r>
+        <w:commentReference w:id="37"/>
+      </w:r>
+      <w:commentRangeEnd w:id="38"/>
+      <w:r>
+        <w:commentReference w:id="38"/>
+      </w:r>
+      <w:r>
+        <w:rPr>
+          <w:b/>
+          <w:sz w:val="24"/>
+          <w:szCs w:val="24"/>
+        </w:rPr>
+        <w:t xml:space="preserve"> and Discussion</w:t>
+      </w:r>
       <w:bookmarkEnd w:id="36"/>
-      <w:commentRangeStart w:id="38"/>
-      <w:commentRangeStart w:id="39"/>
-      <w:r>
-        <w:rPr>
-          <w:b/>
-          <w:sz w:val="24"/>
-          <w:szCs w:val="24"/>
-        </w:rPr>
-        <w:t>Simulation</w:t>
-      </w:r>
-      <w:commentRangeEnd w:id="38"/>
-      <w:r>
-        <w:commentReference w:id="38"/>
-      </w:r>
-      <w:commentRangeEnd w:id="39"/>
-      <w:r>
-        <w:commentReference w:id="39"/>
-      </w:r>
-      <w:r>
-        <w:rPr>
-          <w:b/>
-          <w:sz w:val="24"/>
-          <w:szCs w:val="24"/>
-        </w:rPr>
-        <w:t xml:space="preserve"> and Discussion</w:t>
-      </w:r>
-      <w:bookmarkEnd w:id="37"/>
     </w:p>
     <w:p>
       <w:pPr>
@@ -10159,8 +10535,17 @@
           <w:sz w:val="24"/>
           <w:szCs w:val="24"/>
         </w:rPr>
-        <w:t xml:space="preserve"> on all four modes of operation plus the reset function. Below is a snapshot of the simulation results for INIT. Other modes are not shown as they were already tested for stack52 and the goal of this simulation is to show that the test-bed works as a whole:</w:t>
-      </w:r>
+        <w:t xml:space="preserve"> on all four modes of operation plus the reset function. Below is a snapshot of the simulation results for INIT. Other modes are not shown as they were already tested for stack52 and the goal of this simulation is to show that the test-bed works </w:t>
+      </w:r>
+      <w:proofErr w:type="gramStart"/>
+      <w:r>
+        <w:rPr>
+          <w:sz w:val="24"/>
+          <w:szCs w:val="24"/>
+        </w:rPr>
+        <w:t>as a whole:</w:t>
+      </w:r>
+      <w:proofErr w:type="gramEnd"/>
     </w:p>
     <w:p>
       <w:pPr>
@@ -10194,7 +10579,7 @@
                     <pic:cNvPicPr preferRelativeResize="0"/>
                   </pic:nvPicPr>
                   <pic:blipFill>
-                    <a:blip r:embed="rId21"/>
+                    <a:blip r:embed="rId20"/>
                     <a:srcRect/>
                     <a:stretch>
                       <a:fillRect/>
@@ -10227,8 +10612,8 @@
           <w:szCs w:val="24"/>
         </w:rPr>
       </w:pPr>
-      <w:bookmarkStart w:id="40" w:name="_Ref498029640"/>
-      <w:bookmarkStart w:id="41" w:name="_Toc498031689"/>
+      <w:bookmarkStart w:id="39" w:name="_Ref498029640"/>
+      <w:bookmarkStart w:id="40" w:name="_Toc498072405"/>
       <w:r>
         <w:rPr>
           <w:color w:val="auto"/>
@@ -10272,30 +10657,69 @@
         </w:rPr>
         <w:t xml:space="preserve"> g21_test_bed simulation results</w:t>
       </w:r>
+      <w:bookmarkEnd w:id="39"/>
       <w:bookmarkEnd w:id="40"/>
-      <w:bookmarkEnd w:id="41"/>
-    </w:p>
-    <w:p>
-      <w:pPr>
-        <w:rPr>
-          <w:sz w:val="24"/>
-          <w:szCs w:val="24"/>
-        </w:rPr>
-      </w:pPr>
-    </w:p>
-    <w:p>
-      <w:pPr>
-        <w:rPr>
-          <w:sz w:val="24"/>
-          <w:szCs w:val="24"/>
-        </w:rPr>
-      </w:pPr>
-      <w:r>
-        <w:rPr>
-          <w:sz w:val="24"/>
-          <w:szCs w:val="24"/>
-        </w:rPr>
-        <w:t xml:space="preserve">From the TimeQuest timing analyzer, it was determined that the longest propagation delay in the circuit was 25.839ns. This means the minimum clock frequency should allow for this delay. The associated maximum frequency is 38.7 GHz. </w:t>
+    </w:p>
+    <w:p>
+      <w:pPr>
+        <w:rPr>
+          <w:sz w:val="24"/>
+          <w:szCs w:val="24"/>
+        </w:rPr>
+      </w:pPr>
+    </w:p>
+    <w:p>
+      <w:pPr>
+        <w:rPr>
+          <w:sz w:val="24"/>
+          <w:szCs w:val="24"/>
+        </w:rPr>
+      </w:pPr>
+      <w:r>
+        <w:rPr>
+          <w:sz w:val="24"/>
+          <w:szCs w:val="24"/>
+        </w:rPr>
+        <w:t xml:space="preserve">From the </w:t>
+      </w:r>
+      <w:proofErr w:type="spellStart"/>
+      <w:r>
+        <w:rPr>
+          <w:sz w:val="24"/>
+          <w:szCs w:val="24"/>
+        </w:rPr>
+        <w:t>TimeQuest</w:t>
+      </w:r>
+      <w:proofErr w:type="spellEnd"/>
+      <w:r>
+        <w:rPr>
+          <w:sz w:val="24"/>
+          <w:szCs w:val="24"/>
+        </w:rPr>
+        <w:t xml:space="preserve"> timing analyzer, it was determined that the longest propagation delay in the circuit was 25.839ns. This means the minimum clock frequency should allow for this delay. The associated maximum frequency is 38.7 GHz. </w:t>
+      </w:r>
+    </w:p>
+    <w:p>
+      <w:pPr>
+        <w:rPr>
+          <w:sz w:val="24"/>
+          <w:szCs w:val="24"/>
+        </w:rPr>
+      </w:pPr>
+    </w:p>
+    <w:p>
+      <w:pPr>
+        <w:rPr>
+          <w:sz w:val="24"/>
+          <w:szCs w:val="24"/>
+        </w:rPr>
+      </w:pPr>
+      <w:r>
+        <w:rPr>
+          <w:sz w:val="24"/>
+          <w:szCs w:val="24"/>
+        </w:rPr>
+        <w:t>A SignalTap simulation wad also conducted to ensure that the circuit was functional on the DE1 board and not only when doing regular timing simulations. Here is a snapshot of the SignalTap results:</w:t>
       </w:r>
     </w:p>
     <w:p>
@@ -10360,7 +10784,7 @@
                     <pic:cNvPicPr preferRelativeResize="0"/>
                   </pic:nvPicPr>
                   <pic:blipFill>
-                    <a:blip r:embed="rId22"/>
+                    <a:blip r:embed="rId21"/>
                     <a:srcRect/>
                     <a:stretch>
                       <a:fillRect/>
@@ -10392,7 +10816,7 @@
           <w:szCs w:val="24"/>
         </w:rPr>
       </w:pPr>
-      <w:bookmarkStart w:id="42" w:name="_Toc498031690"/>
+      <w:bookmarkStart w:id="41" w:name="_Toc498072406"/>
       <w:r>
         <w:rPr>
           <w:color w:val="auto"/>
@@ -10436,14 +10860,14 @@
         </w:rPr>
         <w:t xml:space="preserve"> Compilation report flow summary for g21_test_bed circuit</w:t>
       </w:r>
-      <w:bookmarkEnd w:id="42"/>
+      <w:bookmarkEnd w:id="41"/>
     </w:p>
     <w:p/>
     <w:p>
       <w:pPr>
         <w:pStyle w:val="Heading1"/>
       </w:pPr>
-      <w:bookmarkStart w:id="43" w:name="_Toc498028784"/>
+      <w:bookmarkStart w:id="42" w:name="_Toc498028784"/>
       <w:r>
         <w:rPr>
           <w:sz w:val="32"/>
@@ -10451,21 +10875,49 @@
         </w:rPr>
         <w:t>Conclusion</w:t>
       </w:r>
-      <w:bookmarkEnd w:id="43"/>
-    </w:p>
-    <w:p>
-      <w:pPr>
-        <w:rPr>
-          <w:sz w:val="24"/>
-          <w:szCs w:val="24"/>
-        </w:rPr>
-      </w:pPr>
-      <w:r>
-        <w:rPr>
-          <w:sz w:val="24"/>
-          <w:szCs w:val="24"/>
-        </w:rPr>
-        <w:t xml:space="preserve">The g21_stack52 circuit was designed and implemented on the Cyclone II Altera DE board by using a test bed which implemented a single pulse generator. It is important to consider the application of a circuit when simulating it to ensure it functions correctly, as seen with the stack circuit timing issues. Circuits which use the stack component should have a clock frequency inferior to 52 GHz to account for the propagations delays. </w:t>
+      <w:bookmarkEnd w:id="42"/>
+    </w:p>
+    <w:p>
+      <w:pPr>
+        <w:rPr>
+          <w:sz w:val="24"/>
+          <w:szCs w:val="24"/>
+        </w:rPr>
+      </w:pPr>
+      <w:r>
+        <w:rPr>
+          <w:sz w:val="24"/>
+          <w:szCs w:val="24"/>
+        </w:rPr>
+        <w:t>The g21_stack52 circuit was designed and implemented on the Cyclone II Altera DE board by using a test bed which implemented a single pulse generator. It is important to consider the application of a circuit when simulating it to ensure it functions correctly, as seen with the stack circuit timing issues. Circuits which use the stack component should have a clock frequency i</w:t>
+      </w:r>
+      <w:r>
+        <w:rPr>
+          <w:sz w:val="24"/>
+          <w:szCs w:val="24"/>
+        </w:rPr>
+        <w:t>nferior to 38 G</w:t>
+      </w:r>
+      <w:r>
+        <w:rPr>
+          <w:sz w:val="24"/>
+          <w:szCs w:val="24"/>
+        </w:rPr>
+        <w:t>Hz</w:t>
+      </w:r>
+      <w:r>
+        <w:rPr>
+          <w:sz w:val="24"/>
+          <w:szCs w:val="24"/>
+        </w:rPr>
+        <w:t xml:space="preserve"> (which is fine since the DE1 board operates at 50 MHz)</w:t>
+      </w:r>
+      <w:r>
+        <w:rPr>
+          <w:sz w:val="24"/>
+          <w:szCs w:val="24"/>
+        </w:rPr>
+        <w:t xml:space="preserve"> to account for the propagations delays. </w:t>
       </w:r>
     </w:p>
     <w:p>
@@ -10566,27 +11018,19 @@
           <w:szCs w:val="28"/>
         </w:rPr>
       </w:pPr>
-      <w:bookmarkStart w:id="44" w:name="_4cox8uhxihgt" w:colFirst="0" w:colLast="0"/>
+      <w:bookmarkStart w:id="43" w:name="_4cox8uhxihgt" w:colFirst="0" w:colLast="0"/>
+      <w:bookmarkEnd w:id="43"/>
+    </w:p>
+    <w:p/>
+    <w:p>
+      <w:pPr>
+        <w:rPr>
+          <w:sz w:val="24"/>
+          <w:szCs w:val="24"/>
+        </w:rPr>
+      </w:pPr>
+      <w:bookmarkStart w:id="44" w:name="_GoBack"/>
       <w:bookmarkEnd w:id="44"/>
-    </w:p>
-    <w:p/>
-    <w:p/>
-    <w:p>
-      <w:pPr>
-        <w:rPr>
-          <w:sz w:val="24"/>
-          <w:szCs w:val="24"/>
-        </w:rPr>
-      </w:pPr>
-    </w:p>
-    <w:p>
-      <w:pPr>
-        <w:jc w:val="center"/>
-        <w:rPr>
-          <w:sz w:val="24"/>
-          <w:szCs w:val="24"/>
-        </w:rPr>
-      </w:pPr>
     </w:p>
     <w:p>
       <w:pPr>
@@ -10603,6 +11047,7 @@
           <w:sz w:val="32"/>
           <w:szCs w:val="32"/>
         </w:rPr>
+        <w:lastRenderedPageBreak/>
         <w:t>References</w:t>
       </w:r>
       <w:bookmarkEnd w:id="45"/>
@@ -10737,8 +11182,8 @@
       </w:pPr>
     </w:p>
     <w:sectPr>
-      <w:headerReference w:type="default" r:id="rId23"/>
-      <w:footerReference w:type="default" r:id="rId24"/>
+      <w:headerReference w:type="default" r:id="rId22"/>
+      <w:footerReference w:type="default" r:id="rId23"/>
       <w:pgSz w:w="12240" w:h="15840"/>
       <w:pgMar w:top="1440" w:right="1440" w:bottom="1440" w:left="1440" w:header="0" w:footer="720" w:gutter="0"/>
       <w:pgNumType w:start="1"/>
@@ -10749,8 +11194,8 @@
 </file>
 
 <file path=word/comments.xml><?xml version="1.0" encoding="utf-8"?>
-<w:comments xmlns:wpc="http://schemas.microsoft.com/office/word/2010/wordprocessingCanvas" xmlns:cx="http://schemas.microsoft.com/office/drawing/2014/chartex" xmlns:cx1="http://schemas.microsoft.com/office/drawing/2015/9/8/chartex" xmlns:cx2="http://schemas.microsoft.com/office/drawing/2015/10/21/chartex" xmlns:cx3="http://schemas.microsoft.com/office/drawing/2016/5/9/chartex" xmlns:cx4="http://schemas.microsoft.com/office/drawing/2016/5/10/chartex" xmlns:cx5="http://schemas.microsoft.com/office/drawing/2016/5/11/chartex" xmlns:cx6="http://schemas.microsoft.com/office/drawing/2016/5/12/chartex" xmlns:cx7="http://schemas.microsoft.com/office/drawing/2016/5/13/chartex" xmlns:cx8="http://schemas.microsoft.com/office/drawing/2016/5/14/chartex" xmlns:mc="http://schemas.openxmlformats.org/markup-compatibility/2006" xmlns:aink="http://schemas.microsoft.com/office/drawing/2016/ink" xmlns:am3d="http://schemas.microsoft.com/office/drawing/2017/model3d" xmlns:o="urn:schemas-microsoft-com:office:office" xmlns:r="http://schemas.openxmlformats.org/officeDocument/2006/relationships" xmlns:m="http://schemas.openxmlformats.org/officeDocument/2006/math" xmlns:v="urn:schemas-microsoft-com:vml" xmlns:wp14="http://schemas.microsoft.com/office/word/2010/wordprocessingDrawing" xmlns:wp="http://schemas.openxmlformats.org/drawingml/2006/wordprocessingDrawing" xmlns:w10="urn:schemas-microsoft-com:office:word" xmlns:w="http://schemas.openxmlformats.org/wordprocessingml/2006/main" xmlns:w14="http://schemas.microsoft.com/office/word/2010/wordml" xmlns:w15="http://schemas.microsoft.com/office/word/2012/wordml" xmlns:w16cid="http://schemas.microsoft.com/office/word/2016/wordml/cid" xmlns:w16se="http://schemas.microsoft.com/office/word/2015/wordml/symex" xmlns:wpg="http://schemas.microsoft.com/office/word/2010/wordprocessingGroup" xmlns:wpi="http://schemas.microsoft.com/office/word/2010/wordprocessingInk" xmlns:wne="http://schemas.microsoft.com/office/word/2006/wordml" xmlns:wps="http://schemas.microsoft.com/office/word/2010/wordprocessingShape" mc:Ignorable="w14 w15 w16se w16cid wp14">
-  <w:comment w:id="38" w:author="Catherine Bittar" w:date="2017-11-09T20:01:00Z" w:initials="">
+<w:comments xmlns:wpc="http://schemas.microsoft.com/office/word/2010/wordprocessingCanvas" xmlns:cx="http://schemas.microsoft.com/office/drawing/2014/chartex" xmlns:cx1="http://schemas.microsoft.com/office/drawing/2015/9/8/chartex" xmlns:cx2="http://schemas.microsoft.com/office/drawing/2015/10/21/chartex" xmlns:cx3="http://schemas.microsoft.com/office/drawing/2016/5/9/chartex" xmlns:cx4="http://schemas.microsoft.com/office/drawing/2016/5/10/chartex" xmlns:cx5="http://schemas.microsoft.com/office/drawing/2016/5/11/chartex" xmlns:cx6="http://schemas.microsoft.com/office/drawing/2016/5/12/chartex" xmlns:cx7="http://schemas.microsoft.com/office/drawing/2016/5/13/chartex" xmlns:cx8="http://schemas.microsoft.com/office/drawing/2016/5/14/chartex" xmlns:mc="http://schemas.openxmlformats.org/markup-compatibility/2006" xmlns:aink="http://schemas.microsoft.com/office/drawing/2016/ink" xmlns:am3d="http://schemas.microsoft.com/office/drawing/2017/model3d" xmlns:o="urn:schemas-microsoft-com:office:office" xmlns:r="http://schemas.openxmlformats.org/officeDocument/2006/relationships" xmlns:m="http://schemas.openxmlformats.org/officeDocument/2006/math" xmlns:v="urn:schemas-microsoft-com:vml" xmlns:wp14="http://schemas.microsoft.com/office/word/2010/wordprocessingDrawing" xmlns:wp="http://schemas.openxmlformats.org/drawingml/2006/wordprocessingDrawing" xmlns:w10="urn:schemas-microsoft-com:office:word" xmlns:w="http://schemas.openxmlformats.org/wordprocessingml/2006/main" xmlns:w14="http://schemas.microsoft.com/office/word/2010/wordml" xmlns:w15="http://schemas.microsoft.com/office/word/2012/wordml" xmlns:w16se="http://schemas.microsoft.com/office/word/2015/wordml/symex" xmlns:wpg="http://schemas.microsoft.com/office/word/2010/wordprocessingGroup" xmlns:wpi="http://schemas.microsoft.com/office/word/2010/wordprocessingInk" xmlns:wne="http://schemas.microsoft.com/office/word/2006/wordml" xmlns:wps="http://schemas.microsoft.com/office/word/2010/wordprocessingShape" mc:Ignorable="w14 w15 w16se wp14">
+  <w:comment w:id="37" w:author="Catherine Bittar" w:date="2017-11-09T20:01:00Z" w:initials="">
     <w:p>
       <w:pPr>
         <w:widowControl w:val="0"/>
@@ -10761,14 +11206,22 @@
       </w:r>
     </w:p>
   </w:comment>
-  <w:comment w:id="39" w:author="Kevin-Rafael Sorto-Ventura" w:date="2017-11-10T01:33:00Z" w:initials="">
+  <w:comment w:id="38" w:author="Kevin-Rafael Sorto-Ventura" w:date="2017-11-10T01:33:00Z" w:initials="">
     <w:p>
       <w:pPr>
         <w:widowControl w:val="0"/>
         <w:spacing w:line="240" w:lineRule="auto"/>
       </w:pPr>
       <w:r>
-        <w:t>will do tomorrow when i have the board</w:t>
+        <w:t xml:space="preserve">will do tomorrow when </w:t>
+      </w:r>
+      <w:proofErr w:type="spellStart"/>
+      <w:r>
+        <w:t>i</w:t>
+      </w:r>
+      <w:proofErr w:type="spellEnd"/>
+      <w:r>
+        <w:t xml:space="preserve"> have the board</w:t>
       </w:r>
     </w:p>
   </w:comment>
@@ -10776,21 +11229,14 @@
 </file>
 
 <file path=word/commentsExtended.xml><?xml version="1.0" encoding="utf-8"?>
-<w15:commentsEx xmlns:wpc="http://schemas.microsoft.com/office/word/2010/wordprocessingCanvas" xmlns:cx="http://schemas.microsoft.com/office/drawing/2014/chartex" xmlns:cx1="http://schemas.microsoft.com/office/drawing/2015/9/8/chartex" xmlns:cx2="http://schemas.microsoft.com/office/drawing/2015/10/21/chartex" xmlns:cx3="http://schemas.microsoft.com/office/drawing/2016/5/9/chartex" xmlns:cx4="http://schemas.microsoft.com/office/drawing/2016/5/10/chartex" xmlns:cx5="http://schemas.microsoft.com/office/drawing/2016/5/11/chartex" xmlns:cx6="http://schemas.microsoft.com/office/drawing/2016/5/12/chartex" xmlns:cx7="http://schemas.microsoft.com/office/drawing/2016/5/13/chartex" xmlns:cx8="http://schemas.microsoft.com/office/drawing/2016/5/14/chartex" xmlns:mc="http://schemas.openxmlformats.org/markup-compatibility/2006" xmlns:aink="http://schemas.microsoft.com/office/drawing/2016/ink" xmlns:am3d="http://schemas.microsoft.com/office/drawing/2017/model3d" xmlns:o="urn:schemas-microsoft-com:office:office" xmlns:r="http://schemas.openxmlformats.org/officeDocument/2006/relationships" xmlns:m="http://schemas.openxmlformats.org/officeDocument/2006/math" xmlns:v="urn:schemas-microsoft-com:vml" xmlns:wp14="http://schemas.microsoft.com/office/word/2010/wordprocessingDrawing" xmlns:wp="http://schemas.openxmlformats.org/drawingml/2006/wordprocessingDrawing" xmlns:w10="urn:schemas-microsoft-com:office:word" xmlns:w="http://schemas.openxmlformats.org/wordprocessingml/2006/main" xmlns:w14="http://schemas.microsoft.com/office/word/2010/wordml" xmlns:w15="http://schemas.microsoft.com/office/word/2012/wordml" xmlns:w16cid="http://schemas.microsoft.com/office/word/2016/wordml/cid" xmlns:w16se="http://schemas.microsoft.com/office/word/2015/wordml/symex" xmlns:wpg="http://schemas.microsoft.com/office/word/2010/wordprocessingGroup" xmlns:wpi="http://schemas.microsoft.com/office/word/2010/wordprocessingInk" xmlns:wne="http://schemas.microsoft.com/office/word/2006/wordml" xmlns:wps="http://schemas.microsoft.com/office/word/2010/wordprocessingShape" mc:Ignorable="w14 w15 w16se w16cid wp14">
+<w15:commentsEx xmlns:wpc="http://schemas.microsoft.com/office/word/2010/wordprocessingCanvas" xmlns:cx="http://schemas.microsoft.com/office/drawing/2014/chartex" xmlns:cx1="http://schemas.microsoft.com/office/drawing/2015/9/8/chartex" xmlns:cx2="http://schemas.microsoft.com/office/drawing/2015/10/21/chartex" xmlns:cx3="http://schemas.microsoft.com/office/drawing/2016/5/9/chartex" xmlns:cx4="http://schemas.microsoft.com/office/drawing/2016/5/10/chartex" xmlns:cx5="http://schemas.microsoft.com/office/drawing/2016/5/11/chartex" xmlns:cx6="http://schemas.microsoft.com/office/drawing/2016/5/12/chartex" xmlns:cx7="http://schemas.microsoft.com/office/drawing/2016/5/13/chartex" xmlns:cx8="http://schemas.microsoft.com/office/drawing/2016/5/14/chartex" xmlns:mc="http://schemas.openxmlformats.org/markup-compatibility/2006" xmlns:aink="http://schemas.microsoft.com/office/drawing/2016/ink" xmlns:am3d="http://schemas.microsoft.com/office/drawing/2017/model3d" xmlns:o="urn:schemas-microsoft-com:office:office" xmlns:r="http://schemas.openxmlformats.org/officeDocument/2006/relationships" xmlns:m="http://schemas.openxmlformats.org/officeDocument/2006/math" xmlns:v="urn:schemas-microsoft-com:vml" xmlns:wp14="http://schemas.microsoft.com/office/word/2010/wordprocessingDrawing" xmlns:wp="http://schemas.openxmlformats.org/drawingml/2006/wordprocessingDrawing" xmlns:w10="urn:schemas-microsoft-com:office:word" xmlns:w="http://schemas.openxmlformats.org/wordprocessingml/2006/main" xmlns:w14="http://schemas.microsoft.com/office/word/2010/wordml" xmlns:w15="http://schemas.microsoft.com/office/word/2012/wordml" xmlns:w16se="http://schemas.microsoft.com/office/word/2015/wordml/symex" xmlns:wpg="http://schemas.microsoft.com/office/word/2010/wordprocessingGroup" xmlns:wpi="http://schemas.microsoft.com/office/word/2010/wordprocessingInk" xmlns:wne="http://schemas.microsoft.com/office/word/2006/wordml" xmlns:wps="http://schemas.microsoft.com/office/word/2010/wordprocessingShape" mc:Ignorable="w14 w15 w16se wp14">
   <w15:commentEx w15:paraId="7191A424" w15:done="0"/>
   <w15:commentEx w15:paraId="7B52ED70" w15:done="0"/>
 </w15:commentsEx>
 </file>
 
-<file path=word/commentsIds.xml><?xml version="1.0" encoding="utf-8"?>
-<w16cid:commentsIds xmlns:wpc="http://schemas.microsoft.com/office/word/2010/wordprocessingCanvas" xmlns:cx="http://schemas.microsoft.com/office/drawing/2014/chartex" xmlns:cx1="http://schemas.microsoft.com/office/drawing/2015/9/8/chartex" xmlns:cx2="http://schemas.microsoft.com/office/drawing/2015/10/21/chartex" xmlns:cx3="http://schemas.microsoft.com/office/drawing/2016/5/9/chartex" xmlns:cx4="http://schemas.microsoft.com/office/drawing/2016/5/10/chartex" xmlns:cx5="http://schemas.microsoft.com/office/drawing/2016/5/11/chartex" xmlns:cx6="http://schemas.microsoft.com/office/drawing/2016/5/12/chartex" xmlns:cx7="http://schemas.microsoft.com/office/drawing/2016/5/13/chartex" xmlns:cx8="http://schemas.microsoft.com/office/drawing/2016/5/14/chartex" xmlns:mc="http://schemas.openxmlformats.org/markup-compatibility/2006" xmlns:aink="http://schemas.microsoft.com/office/drawing/2016/ink" xmlns:am3d="http://schemas.microsoft.com/office/drawing/2017/model3d" xmlns:o="urn:schemas-microsoft-com:office:office" xmlns:r="http://schemas.openxmlformats.org/officeDocument/2006/relationships" xmlns:m="http://schemas.openxmlformats.org/officeDocument/2006/math" xmlns:v="urn:schemas-microsoft-com:vml" xmlns:wp14="http://schemas.microsoft.com/office/word/2010/wordprocessingDrawing" xmlns:wp="http://schemas.openxmlformats.org/drawingml/2006/wordprocessingDrawing" xmlns:w10="urn:schemas-microsoft-com:office:word" xmlns:w="http://schemas.openxmlformats.org/wordprocessingml/2006/main" xmlns:w14="http://schemas.microsoft.com/office/word/2010/wordml" xmlns:w15="http://schemas.microsoft.com/office/word/2012/wordml" xmlns:w16cid="http://schemas.microsoft.com/office/word/2016/wordml/cid" xmlns:w16se="http://schemas.microsoft.com/office/word/2015/wordml/symex" xmlns:wpg="http://schemas.microsoft.com/office/word/2010/wordprocessingGroup" xmlns:wpi="http://schemas.microsoft.com/office/word/2010/wordprocessingInk" xmlns:wne="http://schemas.microsoft.com/office/word/2006/wordml" xmlns:wps="http://schemas.microsoft.com/office/word/2010/wordprocessingShape" mc:Ignorable="w14 w15 w16se w16cid wp14">
-  <w16cid:commentId w16cid:paraId="7191A424" w16cid:durableId="1DAF50B7"/>
-  <w16cid:commentId w16cid:paraId="7B52ED70" w16cid:durableId="1DAF50B8"/>
-</w16cid:commentsIds>
-</file>
-
 <file path=word/endnotes.xml><?xml version="1.0" encoding="utf-8"?>
-<w:endnotes xmlns:wpc="http://schemas.microsoft.com/office/word/2010/wordprocessingCanvas" xmlns:cx="http://schemas.microsoft.com/office/drawing/2014/chartex" xmlns:cx1="http://schemas.microsoft.com/office/drawing/2015/9/8/chartex" xmlns:cx2="http://schemas.microsoft.com/office/drawing/2015/10/21/chartex" xmlns:cx3="http://schemas.microsoft.com/office/drawing/2016/5/9/chartex" xmlns:cx4="http://schemas.microsoft.com/office/drawing/2016/5/10/chartex" xmlns:cx5="http://schemas.microsoft.com/office/drawing/2016/5/11/chartex" xmlns:cx6="http://schemas.microsoft.com/office/drawing/2016/5/12/chartex" xmlns:cx7="http://schemas.microsoft.com/office/drawing/2016/5/13/chartex" xmlns:cx8="http://schemas.microsoft.com/office/drawing/2016/5/14/chartex" xmlns:mc="http://schemas.openxmlformats.org/markup-compatibility/2006" xmlns:aink="http://schemas.microsoft.com/office/drawing/2016/ink" xmlns:am3d="http://schemas.microsoft.com/office/drawing/2017/model3d" xmlns:o="urn:schemas-microsoft-com:office:office" xmlns:r="http://schemas.openxmlformats.org/officeDocument/2006/relationships" xmlns:m="http://schemas.openxmlformats.org/officeDocument/2006/math" xmlns:v="urn:schemas-microsoft-com:vml" xmlns:wp14="http://schemas.microsoft.com/office/word/2010/wordprocessingDrawing" xmlns:wp="http://schemas.openxmlformats.org/drawingml/2006/wordprocessingDrawing" xmlns:w10="urn:schemas-microsoft-com:office:word" xmlns:w="http://schemas.openxmlformats.org/wordprocessingml/2006/main" xmlns:w14="http://schemas.microsoft.com/office/word/2010/wordml" xmlns:w15="http://schemas.microsoft.com/office/word/2012/wordml" xmlns:w16cid="http://schemas.microsoft.com/office/word/2016/wordml/cid" xmlns:w16se="http://schemas.microsoft.com/office/word/2015/wordml/symex" xmlns:wpg="http://schemas.microsoft.com/office/word/2010/wordprocessingGroup" xmlns:wpi="http://schemas.microsoft.com/office/word/2010/wordprocessingInk" xmlns:wne="http://schemas.microsoft.com/office/word/2006/wordml" xmlns:wps="http://schemas.microsoft.com/office/word/2010/wordprocessingShape" mc:Ignorable="w14 w15 w16se w16cid wp14">
+<w:endnotes xmlns:wpc="http://schemas.microsoft.com/office/word/2010/wordprocessingCanvas" xmlns:cx="http://schemas.microsoft.com/office/drawing/2014/chartex" xmlns:cx1="http://schemas.microsoft.com/office/drawing/2015/9/8/chartex" xmlns:cx2="http://schemas.microsoft.com/office/drawing/2015/10/21/chartex" xmlns:cx3="http://schemas.microsoft.com/office/drawing/2016/5/9/chartex" xmlns:cx4="http://schemas.microsoft.com/office/drawing/2016/5/10/chartex" xmlns:cx5="http://schemas.microsoft.com/office/drawing/2016/5/11/chartex" xmlns:cx6="http://schemas.microsoft.com/office/drawing/2016/5/12/chartex" xmlns:cx7="http://schemas.microsoft.com/office/drawing/2016/5/13/chartex" xmlns:cx8="http://schemas.microsoft.com/office/drawing/2016/5/14/chartex" xmlns:mc="http://schemas.openxmlformats.org/markup-compatibility/2006" xmlns:aink="http://schemas.microsoft.com/office/drawing/2016/ink" xmlns:am3d="http://schemas.microsoft.com/office/drawing/2017/model3d" xmlns:o="urn:schemas-microsoft-com:office:office" xmlns:r="http://schemas.openxmlformats.org/officeDocument/2006/relationships" xmlns:m="http://schemas.openxmlformats.org/officeDocument/2006/math" xmlns:v="urn:schemas-microsoft-com:vml" xmlns:wp14="http://schemas.microsoft.com/office/word/2010/wordprocessingDrawing" xmlns:wp="http://schemas.openxmlformats.org/drawingml/2006/wordprocessingDrawing" xmlns:w10="urn:schemas-microsoft-com:office:word" xmlns:w="http://schemas.openxmlformats.org/wordprocessingml/2006/main" xmlns:w14="http://schemas.microsoft.com/office/word/2010/wordml" xmlns:w15="http://schemas.microsoft.com/office/word/2012/wordml" xmlns:w16se="http://schemas.microsoft.com/office/word/2015/wordml/symex" xmlns:wpg="http://schemas.microsoft.com/office/word/2010/wordprocessingGroup" xmlns:wpi="http://schemas.microsoft.com/office/word/2010/wordprocessingInk" xmlns:wne="http://schemas.microsoft.com/office/word/2006/wordml" xmlns:wps="http://schemas.microsoft.com/office/word/2010/wordprocessingShape" mc:Ignorable="w14 w15 w16se wp14">
   <w:endnote w:type="separator" w:id="-1">
     <w:p>
       <w:pPr>
@@ -10815,13 +11261,13 @@
 </file>
 
 <file path=word/footer1.xml><?xml version="1.0" encoding="utf-8"?>
-<w:ftr xmlns:wpc="http://schemas.microsoft.com/office/word/2010/wordprocessingCanvas" xmlns:cx="http://schemas.microsoft.com/office/drawing/2014/chartex" xmlns:cx1="http://schemas.microsoft.com/office/drawing/2015/9/8/chartex" xmlns:cx2="http://schemas.microsoft.com/office/drawing/2015/10/21/chartex" xmlns:cx3="http://schemas.microsoft.com/office/drawing/2016/5/9/chartex" xmlns:cx4="http://schemas.microsoft.com/office/drawing/2016/5/10/chartex" xmlns:cx5="http://schemas.microsoft.com/office/drawing/2016/5/11/chartex" xmlns:cx6="http://schemas.microsoft.com/office/drawing/2016/5/12/chartex" xmlns:cx7="http://schemas.microsoft.com/office/drawing/2016/5/13/chartex" xmlns:cx8="http://schemas.microsoft.com/office/drawing/2016/5/14/chartex" xmlns:mc="http://schemas.openxmlformats.org/markup-compatibility/2006" xmlns:aink="http://schemas.microsoft.com/office/drawing/2016/ink" xmlns:am3d="http://schemas.microsoft.com/office/drawing/2017/model3d" xmlns:o="urn:schemas-microsoft-com:office:office" xmlns:r="http://schemas.openxmlformats.org/officeDocument/2006/relationships" xmlns:m="http://schemas.openxmlformats.org/officeDocument/2006/math" xmlns:v="urn:schemas-microsoft-com:vml" xmlns:wp14="http://schemas.microsoft.com/office/word/2010/wordprocessingDrawing" xmlns:wp="http://schemas.openxmlformats.org/drawingml/2006/wordprocessingDrawing" xmlns:w10="urn:schemas-microsoft-com:office:word" xmlns:w="http://schemas.openxmlformats.org/wordprocessingml/2006/main" xmlns:w14="http://schemas.microsoft.com/office/word/2010/wordml" xmlns:w15="http://schemas.microsoft.com/office/word/2012/wordml" xmlns:w16cid="http://schemas.microsoft.com/office/word/2016/wordml/cid" xmlns:w16se="http://schemas.microsoft.com/office/word/2015/wordml/symex" xmlns:wpg="http://schemas.microsoft.com/office/word/2010/wordprocessingGroup" xmlns:wpi="http://schemas.microsoft.com/office/word/2010/wordprocessingInk" xmlns:wne="http://schemas.microsoft.com/office/word/2006/wordml" xmlns:wps="http://schemas.microsoft.com/office/word/2010/wordprocessingShape" mc:Ignorable="w14 w15 w16se w16cid wp14">
+<w:ftr xmlns:wpc="http://schemas.microsoft.com/office/word/2010/wordprocessingCanvas" xmlns:cx="http://schemas.microsoft.com/office/drawing/2014/chartex" xmlns:cx1="http://schemas.microsoft.com/office/drawing/2015/9/8/chartex" xmlns:cx2="http://schemas.microsoft.com/office/drawing/2015/10/21/chartex" xmlns:cx3="http://schemas.microsoft.com/office/drawing/2016/5/9/chartex" xmlns:cx4="http://schemas.microsoft.com/office/drawing/2016/5/10/chartex" xmlns:cx5="http://schemas.microsoft.com/office/drawing/2016/5/11/chartex" xmlns:cx6="http://schemas.microsoft.com/office/drawing/2016/5/12/chartex" xmlns:cx7="http://schemas.microsoft.com/office/drawing/2016/5/13/chartex" xmlns:cx8="http://schemas.microsoft.com/office/drawing/2016/5/14/chartex" xmlns:mc="http://schemas.openxmlformats.org/markup-compatibility/2006" xmlns:aink="http://schemas.microsoft.com/office/drawing/2016/ink" xmlns:am3d="http://schemas.microsoft.com/office/drawing/2017/model3d" xmlns:o="urn:schemas-microsoft-com:office:office" xmlns:r="http://schemas.openxmlformats.org/officeDocument/2006/relationships" xmlns:m="http://schemas.openxmlformats.org/officeDocument/2006/math" xmlns:v="urn:schemas-microsoft-com:vml" xmlns:wp14="http://schemas.microsoft.com/office/word/2010/wordprocessingDrawing" xmlns:wp="http://schemas.openxmlformats.org/drawingml/2006/wordprocessingDrawing" xmlns:w10="urn:schemas-microsoft-com:office:word" xmlns:w="http://schemas.openxmlformats.org/wordprocessingml/2006/main" xmlns:w14="http://schemas.microsoft.com/office/word/2010/wordml" xmlns:w15="http://schemas.microsoft.com/office/word/2012/wordml" xmlns:w16se="http://schemas.microsoft.com/office/word/2015/wordml/symex" xmlns:wpg="http://schemas.microsoft.com/office/word/2010/wordprocessingGroup" xmlns:wpi="http://schemas.microsoft.com/office/word/2010/wordprocessingInk" xmlns:wne="http://schemas.microsoft.com/office/word/2006/wordml" xmlns:wps="http://schemas.microsoft.com/office/word/2010/wordprocessingShape" mc:Ignorable="w14 w15 w16se wp14">
   <w:p/>
 </w:ftr>
 </file>
 
 <file path=word/footnotes.xml><?xml version="1.0" encoding="utf-8"?>
-<w:footnotes xmlns:wpc="http://schemas.microsoft.com/office/word/2010/wordprocessingCanvas" xmlns:cx="http://schemas.microsoft.com/office/drawing/2014/chartex" xmlns:cx1="http://schemas.microsoft.com/office/drawing/2015/9/8/chartex" xmlns:cx2="http://schemas.microsoft.com/office/drawing/2015/10/21/chartex" xmlns:cx3="http://schemas.microsoft.com/office/drawing/2016/5/9/chartex" xmlns:cx4="http://schemas.microsoft.com/office/drawing/2016/5/10/chartex" xmlns:cx5="http://schemas.microsoft.com/office/drawing/2016/5/11/chartex" xmlns:cx6="http://schemas.microsoft.com/office/drawing/2016/5/12/chartex" xmlns:cx7="http://schemas.microsoft.com/office/drawing/2016/5/13/chartex" xmlns:cx8="http://schemas.microsoft.com/office/drawing/2016/5/14/chartex" xmlns:mc="http://schemas.openxmlformats.org/markup-compatibility/2006" xmlns:aink="http://schemas.microsoft.com/office/drawing/2016/ink" xmlns:am3d="http://schemas.microsoft.com/office/drawing/2017/model3d" xmlns:o="urn:schemas-microsoft-com:office:office" xmlns:r="http://schemas.openxmlformats.org/officeDocument/2006/relationships" xmlns:m="http://schemas.openxmlformats.org/officeDocument/2006/math" xmlns:v="urn:schemas-microsoft-com:vml" xmlns:wp14="http://schemas.microsoft.com/office/word/2010/wordprocessingDrawing" xmlns:wp="http://schemas.openxmlformats.org/drawingml/2006/wordprocessingDrawing" xmlns:w10="urn:schemas-microsoft-com:office:word" xmlns:w="http://schemas.openxmlformats.org/wordprocessingml/2006/main" xmlns:w14="http://schemas.microsoft.com/office/word/2010/wordml" xmlns:w15="http://schemas.microsoft.com/office/word/2012/wordml" xmlns:w16cid="http://schemas.microsoft.com/office/word/2016/wordml/cid" xmlns:w16se="http://schemas.microsoft.com/office/word/2015/wordml/symex" xmlns:wpg="http://schemas.microsoft.com/office/word/2010/wordprocessingGroup" xmlns:wpi="http://schemas.microsoft.com/office/word/2010/wordprocessingInk" xmlns:wne="http://schemas.microsoft.com/office/word/2006/wordml" xmlns:wps="http://schemas.microsoft.com/office/word/2010/wordprocessingShape" mc:Ignorable="w14 w15 w16se w16cid wp14">
+<w:footnotes xmlns:wpc="http://schemas.microsoft.com/office/word/2010/wordprocessingCanvas" xmlns:cx="http://schemas.microsoft.com/office/drawing/2014/chartex" xmlns:cx1="http://schemas.microsoft.com/office/drawing/2015/9/8/chartex" xmlns:cx2="http://schemas.microsoft.com/office/drawing/2015/10/21/chartex" xmlns:cx3="http://schemas.microsoft.com/office/drawing/2016/5/9/chartex" xmlns:cx4="http://schemas.microsoft.com/office/drawing/2016/5/10/chartex" xmlns:cx5="http://schemas.microsoft.com/office/drawing/2016/5/11/chartex" xmlns:cx6="http://schemas.microsoft.com/office/drawing/2016/5/12/chartex" xmlns:cx7="http://schemas.microsoft.com/office/drawing/2016/5/13/chartex" xmlns:cx8="http://schemas.microsoft.com/office/drawing/2016/5/14/chartex" xmlns:mc="http://schemas.openxmlformats.org/markup-compatibility/2006" xmlns:aink="http://schemas.microsoft.com/office/drawing/2016/ink" xmlns:am3d="http://schemas.microsoft.com/office/drawing/2017/model3d" xmlns:o="urn:schemas-microsoft-com:office:office" xmlns:r="http://schemas.openxmlformats.org/officeDocument/2006/relationships" xmlns:m="http://schemas.openxmlformats.org/officeDocument/2006/math" xmlns:v="urn:schemas-microsoft-com:vml" xmlns:wp14="http://schemas.microsoft.com/office/word/2010/wordprocessingDrawing" xmlns:wp="http://schemas.openxmlformats.org/drawingml/2006/wordprocessingDrawing" xmlns:w10="urn:schemas-microsoft-com:office:word" xmlns:w="http://schemas.openxmlformats.org/wordprocessingml/2006/main" xmlns:w14="http://schemas.microsoft.com/office/word/2010/wordml" xmlns:w15="http://schemas.microsoft.com/office/word/2012/wordml" xmlns:w16se="http://schemas.microsoft.com/office/word/2015/wordml/symex" xmlns:wpg="http://schemas.microsoft.com/office/word/2010/wordprocessingGroup" xmlns:wpi="http://schemas.microsoft.com/office/word/2010/wordprocessingInk" xmlns:wne="http://schemas.microsoft.com/office/word/2006/wordml" xmlns:wps="http://schemas.microsoft.com/office/word/2010/wordprocessingShape" mc:Ignorable="w14 w15 w16se wp14">
   <w:footnote w:type="separator" w:id="-1">
     <w:p>
       <w:pPr>
@@ -10846,21 +11292,24 @@
 </file>
 
 <file path=word/header1.xml><?xml version="1.0" encoding="utf-8"?>
-<w:hdr xmlns:wpc="http://schemas.microsoft.com/office/word/2010/wordprocessingCanvas" xmlns:cx="http://schemas.microsoft.com/office/drawing/2014/chartex" xmlns:cx1="http://schemas.microsoft.com/office/drawing/2015/9/8/chartex" xmlns:cx2="http://schemas.microsoft.com/office/drawing/2015/10/21/chartex" xmlns:cx3="http://schemas.microsoft.com/office/drawing/2016/5/9/chartex" xmlns:cx4="http://schemas.microsoft.com/office/drawing/2016/5/10/chartex" xmlns:cx5="http://schemas.microsoft.com/office/drawing/2016/5/11/chartex" xmlns:cx6="http://schemas.microsoft.com/office/drawing/2016/5/12/chartex" xmlns:cx7="http://schemas.microsoft.com/office/drawing/2016/5/13/chartex" xmlns:cx8="http://schemas.microsoft.com/office/drawing/2016/5/14/chartex" xmlns:mc="http://schemas.openxmlformats.org/markup-compatibility/2006" xmlns:aink="http://schemas.microsoft.com/office/drawing/2016/ink" xmlns:am3d="http://schemas.microsoft.com/office/drawing/2017/model3d" xmlns:o="urn:schemas-microsoft-com:office:office" xmlns:r="http://schemas.openxmlformats.org/officeDocument/2006/relationships" xmlns:m="http://schemas.openxmlformats.org/officeDocument/2006/math" xmlns:v="urn:schemas-microsoft-com:vml" xmlns:wp14="http://schemas.microsoft.com/office/word/2010/wordprocessingDrawing" xmlns:wp="http://schemas.openxmlformats.org/drawingml/2006/wordprocessingDrawing" xmlns:w10="urn:schemas-microsoft-com:office:word" xmlns:w="http://schemas.openxmlformats.org/wordprocessingml/2006/main" xmlns:w14="http://schemas.microsoft.com/office/word/2010/wordml" xmlns:w15="http://schemas.microsoft.com/office/word/2012/wordml" xmlns:w16cid="http://schemas.microsoft.com/office/word/2016/wordml/cid" xmlns:w16se="http://schemas.microsoft.com/office/word/2015/wordml/symex" xmlns:wpg="http://schemas.microsoft.com/office/word/2010/wordprocessingGroup" xmlns:wpi="http://schemas.microsoft.com/office/word/2010/wordprocessingInk" xmlns:wne="http://schemas.microsoft.com/office/word/2006/wordml" xmlns:wps="http://schemas.microsoft.com/office/word/2010/wordprocessingShape" mc:Ignorable="w14 w15 w16se w16cid wp14">
+<w:hdr xmlns:wpc="http://schemas.microsoft.com/office/word/2010/wordprocessingCanvas" xmlns:cx="http://schemas.microsoft.com/office/drawing/2014/chartex" xmlns:cx1="http://schemas.microsoft.com/office/drawing/2015/9/8/chartex" xmlns:cx2="http://schemas.microsoft.com/office/drawing/2015/10/21/chartex" xmlns:cx3="http://schemas.microsoft.com/office/drawing/2016/5/9/chartex" xmlns:cx4="http://schemas.microsoft.com/office/drawing/2016/5/10/chartex" xmlns:cx5="http://schemas.microsoft.com/office/drawing/2016/5/11/chartex" xmlns:cx6="http://schemas.microsoft.com/office/drawing/2016/5/12/chartex" xmlns:cx7="http://schemas.microsoft.com/office/drawing/2016/5/13/chartex" xmlns:cx8="http://schemas.microsoft.com/office/drawing/2016/5/14/chartex" xmlns:mc="http://schemas.openxmlformats.org/markup-compatibility/2006" xmlns:aink="http://schemas.microsoft.com/office/drawing/2016/ink" xmlns:am3d="http://schemas.microsoft.com/office/drawing/2017/model3d" xmlns:o="urn:schemas-microsoft-com:office:office" xmlns:r="http://schemas.openxmlformats.org/officeDocument/2006/relationships" xmlns:m="http://schemas.openxmlformats.org/officeDocument/2006/math" xmlns:v="urn:schemas-microsoft-com:vml" xmlns:wp14="http://schemas.microsoft.com/office/word/2010/wordprocessingDrawing" xmlns:wp="http://schemas.openxmlformats.org/drawingml/2006/wordprocessingDrawing" xmlns:w10="urn:schemas-microsoft-com:office:word" xmlns:w="http://schemas.openxmlformats.org/wordprocessingml/2006/main" xmlns:w14="http://schemas.microsoft.com/office/word/2010/wordml" xmlns:w15="http://schemas.microsoft.com/office/word/2012/wordml" xmlns:w16se="http://schemas.microsoft.com/office/word/2015/wordml/symex" xmlns:wpg="http://schemas.microsoft.com/office/word/2010/wordprocessingGroup" xmlns:wpi="http://schemas.microsoft.com/office/word/2010/wordprocessingInk" xmlns:wne="http://schemas.microsoft.com/office/word/2006/wordml" xmlns:wps="http://schemas.microsoft.com/office/word/2010/wordprocessingShape" mc:Ignorable="w14 w15 w16se wp14">
   <w:p/>
 </w:hdr>
 </file>
 
 <file path=word/people.xml><?xml version="1.0" encoding="utf-8"?>
-<w15:people xmlns:wpc="http://schemas.microsoft.com/office/word/2010/wordprocessingCanvas" xmlns:cx="http://schemas.microsoft.com/office/drawing/2014/chartex" xmlns:cx1="http://schemas.microsoft.com/office/drawing/2015/9/8/chartex" xmlns:cx2="http://schemas.microsoft.com/office/drawing/2015/10/21/chartex" xmlns:cx3="http://schemas.microsoft.com/office/drawing/2016/5/9/chartex" xmlns:cx4="http://schemas.microsoft.com/office/drawing/2016/5/10/chartex" xmlns:cx5="http://schemas.microsoft.com/office/drawing/2016/5/11/chartex" xmlns:cx6="http://schemas.microsoft.com/office/drawing/2016/5/12/chartex" xmlns:cx7="http://schemas.microsoft.com/office/drawing/2016/5/13/chartex" xmlns:cx8="http://schemas.microsoft.com/office/drawing/2016/5/14/chartex" xmlns:mc="http://schemas.openxmlformats.org/markup-compatibility/2006" xmlns:aink="http://schemas.microsoft.com/office/drawing/2016/ink" xmlns:am3d="http://schemas.microsoft.com/office/drawing/2017/model3d" xmlns:o="urn:schemas-microsoft-com:office:office" xmlns:r="http://schemas.openxmlformats.org/officeDocument/2006/relationships" xmlns:m="http://schemas.openxmlformats.org/officeDocument/2006/math" xmlns:v="urn:schemas-microsoft-com:vml" xmlns:wp14="http://schemas.microsoft.com/office/word/2010/wordprocessingDrawing" xmlns:wp="http://schemas.openxmlformats.org/drawingml/2006/wordprocessingDrawing" xmlns:w10="urn:schemas-microsoft-com:office:word" xmlns:w="http://schemas.openxmlformats.org/wordprocessingml/2006/main" xmlns:w14="http://schemas.microsoft.com/office/word/2010/wordml" xmlns:w15="http://schemas.microsoft.com/office/word/2012/wordml" xmlns:w16cid="http://schemas.microsoft.com/office/word/2016/wordml/cid" xmlns:w16se="http://schemas.microsoft.com/office/word/2015/wordml/symex" xmlns:wpg="http://schemas.microsoft.com/office/word/2010/wordprocessingGroup" xmlns:wpi="http://schemas.microsoft.com/office/word/2010/wordprocessingInk" xmlns:wne="http://schemas.microsoft.com/office/word/2006/wordml" xmlns:wps="http://schemas.microsoft.com/office/word/2010/wordprocessingShape" mc:Ignorable="w14 w15 w16se w16cid wp14">
+<w15:people xmlns:wpc="http://schemas.microsoft.com/office/word/2010/wordprocessingCanvas" xmlns:cx="http://schemas.microsoft.com/office/drawing/2014/chartex" xmlns:cx1="http://schemas.microsoft.com/office/drawing/2015/9/8/chartex" xmlns:cx2="http://schemas.microsoft.com/office/drawing/2015/10/21/chartex" xmlns:cx3="http://schemas.microsoft.com/office/drawing/2016/5/9/chartex" xmlns:cx4="http://schemas.microsoft.com/office/drawing/2016/5/10/chartex" xmlns:cx5="http://schemas.microsoft.com/office/drawing/2016/5/11/chartex" xmlns:cx6="http://schemas.microsoft.com/office/drawing/2016/5/12/chartex" xmlns:cx7="http://schemas.microsoft.com/office/drawing/2016/5/13/chartex" xmlns:cx8="http://schemas.microsoft.com/office/drawing/2016/5/14/chartex" xmlns:mc="http://schemas.openxmlformats.org/markup-compatibility/2006" xmlns:aink="http://schemas.microsoft.com/office/drawing/2016/ink" xmlns:am3d="http://schemas.microsoft.com/office/drawing/2017/model3d" xmlns:o="urn:schemas-microsoft-com:office:office" xmlns:r="http://schemas.openxmlformats.org/officeDocument/2006/relationships" xmlns:m="http://schemas.openxmlformats.org/officeDocument/2006/math" xmlns:v="urn:schemas-microsoft-com:vml" xmlns:wp14="http://schemas.microsoft.com/office/word/2010/wordprocessingDrawing" xmlns:wp="http://schemas.openxmlformats.org/drawingml/2006/wordprocessingDrawing" xmlns:w10="urn:schemas-microsoft-com:office:word" xmlns:w="http://schemas.openxmlformats.org/wordprocessingml/2006/main" xmlns:w14="http://schemas.microsoft.com/office/word/2010/wordml" xmlns:w15="http://schemas.microsoft.com/office/word/2012/wordml" xmlns:w16se="http://schemas.microsoft.com/office/word/2015/wordml/symex" xmlns:wpg="http://schemas.microsoft.com/office/word/2010/wordprocessingGroup" xmlns:wpi="http://schemas.microsoft.com/office/word/2010/wordprocessingInk" xmlns:wne="http://schemas.microsoft.com/office/word/2006/wordml" xmlns:wps="http://schemas.microsoft.com/office/word/2010/wordprocessingShape" mc:Ignorable="w14 w15 w16se wp14">
   <w15:person w15:author="Catherine Bittar">
     <w15:presenceInfo w15:providerId="Windows Live" w15:userId="ec1a2699d8455f00"/>
+  </w15:person>
+  <w15:person w15:author="Kevin-Rafael Sorto-Ventura">
+    <w15:presenceInfo w15:providerId="Windows Live" w15:userId="d0a7cb97d72faed2"/>
   </w15:person>
 </w15:people>
 </file>
 
 <file path=word/styles.xml><?xml version="1.0" encoding="utf-8"?>
-<w:styles xmlns:mc="http://schemas.openxmlformats.org/markup-compatibility/2006" xmlns:r="http://schemas.openxmlformats.org/officeDocument/2006/relationships" xmlns:w="http://schemas.openxmlformats.org/wordprocessingml/2006/main" xmlns:w14="http://schemas.microsoft.com/office/word/2010/wordml" xmlns:w15="http://schemas.microsoft.com/office/word/2012/wordml" xmlns:w16cid="http://schemas.microsoft.com/office/word/2016/wordml/cid" xmlns:w16se="http://schemas.microsoft.com/office/word/2015/wordml/symex" mc:Ignorable="w14 w15 w16se w16cid">
+<w:styles xmlns:mc="http://schemas.openxmlformats.org/markup-compatibility/2006" xmlns:r="http://schemas.openxmlformats.org/officeDocument/2006/relationships" xmlns:w="http://schemas.openxmlformats.org/wordprocessingml/2006/main" xmlns:w14="http://schemas.microsoft.com/office/word/2010/wordml" xmlns:w15="http://schemas.microsoft.com/office/word/2012/wordml" xmlns:w16se="http://schemas.microsoft.com/office/word/2015/wordml/symex" mc:Ignorable="w14 w15 w16se">
   <w:docDefaults>
     <w:rPrDefault>
       <w:rPr>
@@ -11949,7 +12398,7 @@
 </file>
 
 <file path=customXml/itemProps1.xml><?xml version="1.0" encoding="utf-8"?>
-<ds:datastoreItem xmlns:ds="http://schemas.openxmlformats.org/officeDocument/2006/customXml" ds:itemID="{4D865C08-88A9-4AB7-BCF4-1EA82012D3EA}">
+<ds:datastoreItem xmlns:ds="http://schemas.openxmlformats.org/officeDocument/2006/customXml" ds:itemID="{AD5D6771-0262-4074-AF8F-815AC6AFDA91}">
   <ds:schemaRefs>
     <ds:schemaRef ds:uri="http://schemas.openxmlformats.org/officeDocument/2006/bibliography"/>
   </ds:schemaRefs>

</xml_diff>

<commit_message>
Create pdf of lab report
</commit_message>
<xml_diff>
--- a/Lab 3/g21_Lab_3_Report.docx
+++ b/Lab 3/g21_Lab_3_Report.docx
@@ -1746,7 +1746,7 @@
             <w:noProof/>
             <w:webHidden/>
           </w:rPr>
-          <w:t>6</w:t>
+          <w:t>7</w:t>
         </w:r>
         <w:r>
           <w:rPr>
@@ -1890,7 +1890,7 @@
             <w:noProof/>
             <w:webHidden/>
           </w:rPr>
-          <w:t>7</w:t>
+          <w:t>8</w:t>
         </w:r>
         <w:r>
           <w:rPr>
@@ -2034,7 +2034,7 @@
             <w:noProof/>
             <w:webHidden/>
           </w:rPr>
-          <w:t>8</w:t>
+          <w:t>9</w:t>
         </w:r>
         <w:r>
           <w:rPr>
@@ -2106,7 +2106,7 @@
             <w:noProof/>
             <w:webHidden/>
           </w:rPr>
-          <w:t>8</w:t>
+          <w:t>9</w:t>
         </w:r>
         <w:r>
           <w:rPr>
@@ -2250,7 +2250,7 @@
             <w:noProof/>
             <w:webHidden/>
           </w:rPr>
-          <w:t>9</w:t>
+          <w:t>10</w:t>
         </w:r>
         <w:r>
           <w:rPr>
@@ -2322,7 +2322,7 @@
             <w:noProof/>
             <w:webHidden/>
           </w:rPr>
-          <w:t>9</w:t>
+          <w:t>10</w:t>
         </w:r>
         <w:r>
           <w:rPr>
@@ -2394,7 +2394,7 @@
             <w:noProof/>
             <w:webHidden/>
           </w:rPr>
-          <w:t>11</w:t>
+          <w:t>12</w:t>
         </w:r>
         <w:r>
           <w:rPr>
@@ -2883,7 +2883,6 @@
         </w:rPr>
         <w:t xml:space="preserve">The design was completed using the FPGA design software Quartus. It was also used to compute simulations of the designed circuit. This design was part of the project file </w:t>
       </w:r>
-      <w:bookmarkStart w:id="3" w:name="_GoBack"/>
       <w:r>
         <w:rPr>
           <w:i/>
@@ -2900,7 +2899,6 @@
         <w:t xml:space="preserve">. </w:t>
       </w:r>
     </w:p>
-    <w:bookmarkEnd w:id="3"/>
     <w:p>
       <w:pPr>
         <w:pStyle w:val="Heading1"/>
@@ -2917,7 +2915,7 @@
         <w:lastRenderedPageBreak/>
         <w:br/>
       </w:r>
-      <w:bookmarkStart w:id="4" w:name="_Toc498028768"/>
+      <w:bookmarkStart w:id="3" w:name="_Toc498028768"/>
       <w:r>
         <w:rPr>
           <w:sz w:val="32"/>
@@ -2925,27 +2923,27 @@
         </w:rPr>
         <w:t>g21_stack52</w:t>
       </w:r>
+      <w:bookmarkEnd w:id="3"/>
+    </w:p>
+    <w:p>
+      <w:pPr>
+        <w:pStyle w:val="Heading2"/>
+        <w:rPr>
+          <w:b/>
+          <w:sz w:val="24"/>
+          <w:szCs w:val="24"/>
+        </w:rPr>
+      </w:pPr>
+      <w:bookmarkStart w:id="4" w:name="_Toc498028769"/>
+      <w:r>
+        <w:rPr>
+          <w:b/>
+          <w:sz w:val="24"/>
+          <w:szCs w:val="24"/>
+        </w:rPr>
+        <w:t>Circuit Function</w:t>
+      </w:r>
       <w:bookmarkEnd w:id="4"/>
-    </w:p>
-    <w:p>
-      <w:pPr>
-        <w:pStyle w:val="Heading2"/>
-        <w:rPr>
-          <w:b/>
-          <w:sz w:val="24"/>
-          <w:szCs w:val="24"/>
-        </w:rPr>
-      </w:pPr>
-      <w:bookmarkStart w:id="5" w:name="_Toc498028769"/>
-      <w:r>
-        <w:rPr>
-          <w:b/>
-          <w:sz w:val="24"/>
-          <w:szCs w:val="24"/>
-        </w:rPr>
-        <w:t>Circuit Function</w:t>
-      </w:r>
-      <w:bookmarkEnd w:id="5"/>
       <w:r>
         <w:rPr>
           <w:b/>
@@ -5030,7 +5028,7 @@
           <w:szCs w:val="24"/>
         </w:rPr>
       </w:pPr>
-      <w:bookmarkStart w:id="6" w:name="_Toc498028770"/>
+      <w:bookmarkStart w:id="5" w:name="_Toc498028770"/>
       <w:r>
         <w:rPr>
           <w:b/>
@@ -5039,6 +5037,46 @@
         </w:rPr>
         <w:t>Circuit Design</w:t>
       </w:r>
+      <w:bookmarkEnd w:id="5"/>
+    </w:p>
+    <w:p>
+      <w:pPr>
+        <w:rPr>
+          <w:sz w:val="24"/>
+          <w:szCs w:val="24"/>
+        </w:rPr>
+      </w:pPr>
+      <w:r>
+        <w:rPr>
+          <w:sz w:val="24"/>
+          <w:szCs w:val="24"/>
+        </w:rPr>
+        <w:t xml:space="preserve">The circuit is described in the schematic block diagram design file </w:t>
+      </w:r>
+      <w:r>
+        <w:rPr>
+          <w:i/>
+          <w:sz w:val="24"/>
+          <w:szCs w:val="24"/>
+        </w:rPr>
+        <w:t>g21_stack52.bdf</w:t>
+      </w:r>
+      <w:r>
+        <w:rPr>
+          <w:sz w:val="24"/>
+          <w:szCs w:val="24"/>
+        </w:rPr>
+        <w:t>. The design was implemented in four parts: the registers, the counter, the mode selection, and the reset function.</w:t>
+      </w:r>
+    </w:p>
+    <w:p>
+      <w:pPr>
+        <w:pStyle w:val="Heading3"/>
+      </w:pPr>
+      <w:bookmarkStart w:id="6" w:name="_Toc498028771"/>
+      <w:r>
+        <w:t>Registers</w:t>
+      </w:r>
       <w:bookmarkEnd w:id="6"/>
     </w:p>
     <w:p>
@@ -5053,31 +5091,184 @@
           <w:sz w:val="24"/>
           <w:szCs w:val="24"/>
         </w:rPr>
-        <w:t xml:space="preserve">The circuit is described in the schematic block diagram design file </w:t>
-      </w:r>
+        <w:t xml:space="preserve">The registers are composed of D flip-flops from the LPM library. The </w:t>
+      </w:r>
+      <w:proofErr w:type="spellStart"/>
+      <w:r>
+        <w:rPr>
+          <w:sz w:val="24"/>
+          <w:szCs w:val="24"/>
+        </w:rPr>
+        <w:t>lpm_ff</w:t>
+      </w:r>
+      <w:proofErr w:type="spellEnd"/>
+      <w:r>
+        <w:rPr>
+          <w:sz w:val="24"/>
+          <w:szCs w:val="24"/>
+        </w:rPr>
+        <w:t xml:space="preserve"> components were selected as they have several functions which can be used to implement multiple operations [2]. The INIT operation can be completed with the </w:t>
+      </w:r>
+      <w:proofErr w:type="spellStart"/>
       <w:r>
         <w:rPr>
           <w:i/>
           <w:sz w:val="24"/>
           <w:szCs w:val="24"/>
         </w:rPr>
-        <w:t>g21_stack52.bdf</w:t>
-      </w:r>
-      <w:r>
-        <w:rPr>
-          <w:sz w:val="24"/>
-          <w:szCs w:val="24"/>
-        </w:rPr>
-        <w:t>. The design was implemented in four parts: the registers, the counter, the mode selection, and the reset function.</w:t>
+        <w:t>sset</w:t>
+      </w:r>
+      <w:proofErr w:type="spellEnd"/>
+      <w:r>
+        <w:rPr>
+          <w:sz w:val="24"/>
+          <w:szCs w:val="24"/>
+        </w:rPr>
+        <w:t xml:space="preserve"> function with sets registers to pre-assigned values [2]. Both the PUSH and POP operations are performed with the </w:t>
+      </w:r>
+      <w:proofErr w:type="spellStart"/>
+      <w:r>
+        <w:rPr>
+          <w:i/>
+          <w:sz w:val="24"/>
+          <w:szCs w:val="24"/>
+        </w:rPr>
+        <w:t>data_load</w:t>
+      </w:r>
+      <w:proofErr w:type="spellEnd"/>
+      <w:r>
+        <w:rPr>
+          <w:sz w:val="24"/>
+          <w:szCs w:val="24"/>
+        </w:rPr>
+        <w:t xml:space="preserve"> and </w:t>
+      </w:r>
+      <w:r>
+        <w:rPr>
+          <w:i/>
+          <w:sz w:val="24"/>
+          <w:szCs w:val="24"/>
+        </w:rPr>
+        <w:t>enable</w:t>
+      </w:r>
+      <w:r>
+        <w:rPr>
+          <w:sz w:val="24"/>
+          <w:szCs w:val="24"/>
+        </w:rPr>
+        <w:t xml:space="preserve"> inputs. The </w:t>
+      </w:r>
+      <w:r>
+        <w:rPr>
+          <w:i/>
+          <w:sz w:val="24"/>
+          <w:szCs w:val="24"/>
+        </w:rPr>
+        <w:t>enable</w:t>
+      </w:r>
+      <w:r>
+        <w:rPr>
+          <w:sz w:val="24"/>
+          <w:szCs w:val="24"/>
+        </w:rPr>
+        <w:t xml:space="preserve"> input is especially useful for the pop operation which only requires the shifting of a certain portion of the stack. Finally, the asynchronous </w:t>
+      </w:r>
+      <w:proofErr w:type="spellStart"/>
+      <w:r>
+        <w:rPr>
+          <w:i/>
+          <w:sz w:val="24"/>
+          <w:szCs w:val="24"/>
+        </w:rPr>
+        <w:t>aclr</w:t>
+      </w:r>
+      <w:proofErr w:type="spellEnd"/>
+      <w:r>
+        <w:rPr>
+          <w:sz w:val="24"/>
+          <w:szCs w:val="24"/>
+        </w:rPr>
+        <w:t xml:space="preserve"> function allows the implementation</w:t>
+      </w:r>
+      <w:r>
+        <w:rPr>
+          <w:i/>
+          <w:sz w:val="24"/>
+          <w:szCs w:val="24"/>
+        </w:rPr>
+        <w:t xml:space="preserve"> </w:t>
+      </w:r>
+      <w:r>
+        <w:rPr>
+          <w:sz w:val="24"/>
+          <w:szCs w:val="24"/>
+        </w:rPr>
+        <w:t xml:space="preserve">of the reset function. </w:t>
+      </w:r>
+    </w:p>
+    <w:p>
+      <w:pPr>
+        <w:rPr>
+          <w:sz w:val="24"/>
+          <w:szCs w:val="24"/>
+        </w:rPr>
+      </w:pPr>
+    </w:p>
+    <w:p>
+      <w:pPr>
+        <w:rPr>
+          <w:sz w:val="24"/>
+          <w:szCs w:val="24"/>
+        </w:rPr>
+      </w:pPr>
+      <w:r>
+        <w:rPr>
+          <w:sz w:val="24"/>
+          <w:szCs w:val="24"/>
+        </w:rPr>
+        <w:t xml:space="preserve">The capacity to shift values between registers is essential to the function of the stack. A BUSMUX multiplexer is used to link adjoining registers. A control signal is used to select whether values are to be shifted up or down. The output of the multiplexer is fed into the </w:t>
+      </w:r>
+      <w:proofErr w:type="spellStart"/>
+      <w:r>
+        <w:rPr>
+          <w:i/>
+          <w:sz w:val="24"/>
+          <w:szCs w:val="24"/>
+        </w:rPr>
+        <w:t>data_load</w:t>
+      </w:r>
+      <w:proofErr w:type="spellEnd"/>
+      <w:r>
+        <w:rPr>
+          <w:sz w:val="24"/>
+          <w:szCs w:val="24"/>
+        </w:rPr>
+        <w:t xml:space="preserve"> input of the </w:t>
+      </w:r>
+      <w:proofErr w:type="spellStart"/>
+      <w:r>
+        <w:rPr>
+          <w:sz w:val="24"/>
+          <w:szCs w:val="24"/>
+        </w:rPr>
+        <w:t>lpm_ff</w:t>
+      </w:r>
+      <w:proofErr w:type="spellEnd"/>
+      <w:r>
+        <w:rPr>
+          <w:sz w:val="24"/>
+          <w:szCs w:val="24"/>
+        </w:rPr>
+        <w:t>.</w:t>
       </w:r>
     </w:p>
     <w:p>
       <w:pPr>
         <w:pStyle w:val="Heading3"/>
       </w:pPr>
-      <w:bookmarkStart w:id="7" w:name="_Toc498028771"/>
-      <w:r>
-        <w:t>Registers</w:t>
+      <w:bookmarkStart w:id="7" w:name="_Toc498028772"/>
+      <w:r>
+        <w:t>Counter</w:t>
       </w:r>
       <w:bookmarkEnd w:id="7"/>
     </w:p>
@@ -5093,7 +5284,7 @@
           <w:sz w:val="24"/>
           <w:szCs w:val="24"/>
         </w:rPr>
-        <w:t xml:space="preserve">The registers are composed of D flip-flops from the LPM library. The </w:t>
+        <w:t xml:space="preserve">The counter is used to keep track of the number of registers which are in use. The </w:t>
       </w:r>
       <w:proofErr w:type="spellStart"/>
       <w:r>
@@ -5101,7 +5292,7 @@
           <w:sz w:val="24"/>
           <w:szCs w:val="24"/>
         </w:rPr>
-        <w:t>lpm_ff</w:t>
+        <w:t>lpm_counter</w:t>
       </w:r>
       <w:proofErr w:type="spellEnd"/>
       <w:r>
@@ -5109,7 +5300,7 @@
           <w:sz w:val="24"/>
           <w:szCs w:val="24"/>
         </w:rPr>
-        <w:t xml:space="preserve"> components were selected as they have several functions which can be used to implement multiple operations [2]. The INIT operation can be completed with the </w:t>
+        <w:t xml:space="preserve"> component, from the LPM library, was selected as it offers the option of setting a predetermined value, with </w:t>
       </w:r>
       <w:proofErr w:type="spellStart"/>
       <w:r>
@@ -5126,7 +5317,23 @@
           <w:sz w:val="24"/>
           <w:szCs w:val="24"/>
         </w:rPr>
-        <w:t xml:space="preserve"> function with sets registers to pre-assigned values [2]. Both the PUSH and POP operations are performed with the </w:t>
+        <w:t xml:space="preserve">, as well as </w:t>
+      </w:r>
+      <w:proofErr w:type="gramStart"/>
+      <w:r>
+        <w:rPr>
+          <w:sz w:val="24"/>
+          <w:szCs w:val="24"/>
+        </w:rPr>
+        <w:t>counting up</w:t>
+      </w:r>
+      <w:proofErr w:type="gramEnd"/>
+      <w:r>
+        <w:rPr>
+          <w:sz w:val="24"/>
+          <w:szCs w:val="24"/>
+        </w:rPr>
+        <w:t xml:space="preserve"> or down, with </w:t>
       </w:r>
       <w:proofErr w:type="spellStart"/>
       <w:r>
@@ -5135,7 +5342,7 @@
           <w:sz w:val="24"/>
           <w:szCs w:val="24"/>
         </w:rPr>
-        <w:t>data_load</w:t>
+        <w:t>count_en</w:t>
       </w:r>
       <w:proofErr w:type="spellEnd"/>
       <w:r>
@@ -5145,44 +5352,14 @@
         </w:rPr>
         <w:t xml:space="preserve"> and </w:t>
       </w:r>
+      <w:proofErr w:type="spellStart"/>
       <w:r>
         <w:rPr>
           <w:i/>
           <w:sz w:val="24"/>
           <w:szCs w:val="24"/>
         </w:rPr>
-        <w:t>enable</w:t>
-      </w:r>
-      <w:r>
-        <w:rPr>
-          <w:sz w:val="24"/>
-          <w:szCs w:val="24"/>
-        </w:rPr>
-        <w:t xml:space="preserve"> inputs. The </w:t>
-      </w:r>
-      <w:r>
-        <w:rPr>
-          <w:i/>
-          <w:sz w:val="24"/>
-          <w:szCs w:val="24"/>
-        </w:rPr>
-        <w:t>enable</w:t>
-      </w:r>
-      <w:r>
-        <w:rPr>
-          <w:sz w:val="24"/>
-          <w:szCs w:val="24"/>
-        </w:rPr>
-        <w:t xml:space="preserve"> input is especially useful for the pop operation which only requires the shifting of a certain portion of the stack. Finally, the asynchronous </w:t>
-      </w:r>
-      <w:proofErr w:type="spellStart"/>
-      <w:r>
-        <w:rPr>
-          <w:i/>
-          <w:sz w:val="24"/>
-          <w:szCs w:val="24"/>
-        </w:rPr>
-        <w:t>aclr</w:t>
+        <w:t>updown</w:t>
       </w:r>
       <w:proofErr w:type="spellEnd"/>
       <w:r>
@@ -5190,197 +5367,18 @@
           <w:sz w:val="24"/>
           <w:szCs w:val="24"/>
         </w:rPr>
-        <w:t xml:space="preserve"> function allows the implementation</w:t>
-      </w:r>
-      <w:r>
-        <w:rPr>
-          <w:i/>
-          <w:sz w:val="24"/>
-          <w:szCs w:val="24"/>
-        </w:rPr>
-        <w:t xml:space="preserve"> </w:t>
-      </w:r>
-      <w:r>
-        <w:rPr>
-          <w:sz w:val="24"/>
-          <w:szCs w:val="24"/>
-        </w:rPr>
-        <w:t xml:space="preserve">of the reset function. </w:t>
-      </w:r>
-    </w:p>
-    <w:p>
-      <w:pPr>
-        <w:rPr>
-          <w:sz w:val="24"/>
-          <w:szCs w:val="24"/>
-        </w:rPr>
-      </w:pPr>
-    </w:p>
-    <w:p>
-      <w:pPr>
-        <w:rPr>
-          <w:sz w:val="24"/>
-          <w:szCs w:val="24"/>
-        </w:rPr>
-      </w:pPr>
-      <w:r>
-        <w:rPr>
-          <w:sz w:val="24"/>
-          <w:szCs w:val="24"/>
-        </w:rPr>
-        <w:t xml:space="preserve">The capacity to shift values between registers is essential to the function of the stack. A BUSMUX multiplexer is used to link adjoining registers. A control signal is used to select whether values are to be shifted up or down. The output of the multiplexer is fed into the </w:t>
-      </w:r>
-      <w:proofErr w:type="spellStart"/>
-      <w:r>
-        <w:rPr>
-          <w:i/>
-          <w:sz w:val="24"/>
-          <w:szCs w:val="24"/>
-        </w:rPr>
-        <w:t>data_load</w:t>
-      </w:r>
-      <w:proofErr w:type="spellEnd"/>
-      <w:r>
-        <w:rPr>
-          <w:sz w:val="24"/>
-          <w:szCs w:val="24"/>
-        </w:rPr>
-        <w:t xml:space="preserve"> input of the </w:t>
-      </w:r>
-      <w:proofErr w:type="spellStart"/>
-      <w:r>
-        <w:rPr>
-          <w:sz w:val="24"/>
-          <w:szCs w:val="24"/>
-        </w:rPr>
-        <w:t>lpm_ff</w:t>
-      </w:r>
-      <w:proofErr w:type="spellEnd"/>
-      <w:r>
-        <w:rPr>
-          <w:sz w:val="24"/>
-          <w:szCs w:val="24"/>
-        </w:rPr>
-        <w:t>.</w:t>
+        <w:t xml:space="preserve"> [2]. The EMPTY and FULL signals are determined by comparing the number of registers in use NUM with 0 and 52. </w:t>
       </w:r>
     </w:p>
     <w:p>
       <w:pPr>
         <w:pStyle w:val="Heading3"/>
       </w:pPr>
-      <w:bookmarkStart w:id="8" w:name="_Toc498028772"/>
-      <w:r>
-        <w:t>Counter</w:t>
+      <w:bookmarkStart w:id="8" w:name="_Toc498028773"/>
+      <w:r>
+        <w:t>Mode Selection</w:t>
       </w:r>
       <w:bookmarkEnd w:id="8"/>
-    </w:p>
-    <w:p>
-      <w:pPr>
-        <w:rPr>
-          <w:sz w:val="24"/>
-          <w:szCs w:val="24"/>
-        </w:rPr>
-      </w:pPr>
-      <w:r>
-        <w:rPr>
-          <w:sz w:val="24"/>
-          <w:szCs w:val="24"/>
-        </w:rPr>
-        <w:t xml:space="preserve">The counter is used to keep track of the number of registers which are in use. The </w:t>
-      </w:r>
-      <w:proofErr w:type="spellStart"/>
-      <w:r>
-        <w:rPr>
-          <w:sz w:val="24"/>
-          <w:szCs w:val="24"/>
-        </w:rPr>
-        <w:t>lpm_counter</w:t>
-      </w:r>
-      <w:proofErr w:type="spellEnd"/>
-      <w:r>
-        <w:rPr>
-          <w:sz w:val="24"/>
-          <w:szCs w:val="24"/>
-        </w:rPr>
-        <w:t xml:space="preserve"> component, from the LPM library, was selected as it offers the option of setting a predetermined value, with </w:t>
-      </w:r>
-      <w:proofErr w:type="spellStart"/>
-      <w:r>
-        <w:rPr>
-          <w:i/>
-          <w:sz w:val="24"/>
-          <w:szCs w:val="24"/>
-        </w:rPr>
-        <w:t>sset</w:t>
-      </w:r>
-      <w:proofErr w:type="spellEnd"/>
-      <w:r>
-        <w:rPr>
-          <w:sz w:val="24"/>
-          <w:szCs w:val="24"/>
-        </w:rPr>
-        <w:t xml:space="preserve">, as well as </w:t>
-      </w:r>
-      <w:proofErr w:type="gramStart"/>
-      <w:r>
-        <w:rPr>
-          <w:sz w:val="24"/>
-          <w:szCs w:val="24"/>
-        </w:rPr>
-        <w:t>counting up</w:t>
-      </w:r>
-      <w:proofErr w:type="gramEnd"/>
-      <w:r>
-        <w:rPr>
-          <w:sz w:val="24"/>
-          <w:szCs w:val="24"/>
-        </w:rPr>
-        <w:t xml:space="preserve"> or down, with </w:t>
-      </w:r>
-      <w:proofErr w:type="spellStart"/>
-      <w:r>
-        <w:rPr>
-          <w:i/>
-          <w:sz w:val="24"/>
-          <w:szCs w:val="24"/>
-        </w:rPr>
-        <w:t>count_en</w:t>
-      </w:r>
-      <w:proofErr w:type="spellEnd"/>
-      <w:r>
-        <w:rPr>
-          <w:sz w:val="24"/>
-          <w:szCs w:val="24"/>
-        </w:rPr>
-        <w:t xml:space="preserve"> and </w:t>
-      </w:r>
-      <w:proofErr w:type="spellStart"/>
-      <w:r>
-        <w:rPr>
-          <w:i/>
-          <w:sz w:val="24"/>
-          <w:szCs w:val="24"/>
-        </w:rPr>
-        <w:t>updown</w:t>
-      </w:r>
-      <w:proofErr w:type="spellEnd"/>
-      <w:r>
-        <w:rPr>
-          <w:sz w:val="24"/>
-          <w:szCs w:val="24"/>
-        </w:rPr>
-        <w:t xml:space="preserve"> [2]. The EMPTY and FULL signals are determined by comparing the number of registers in use NUM with 0 and 52. </w:t>
-      </w:r>
-    </w:p>
-    <w:p>
-      <w:pPr>
-        <w:pStyle w:val="Heading3"/>
-      </w:pPr>
-      <w:bookmarkStart w:id="9" w:name="_Toc498028773"/>
-      <w:r>
-        <w:t>Mode Selection</w:t>
-      </w:r>
-      <w:bookmarkEnd w:id="9"/>
     </w:p>
     <w:p>
       <w:pPr>
@@ -7411,7 +7409,7 @@
           <w:szCs w:val="24"/>
         </w:rPr>
       </w:pPr>
-      <w:bookmarkStart w:id="10" w:name="_Toc498028774"/>
+      <w:bookmarkStart w:id="9" w:name="_Toc498028774"/>
       <w:r>
         <w:rPr>
           <w:b/>
@@ -7420,7 +7418,7 @@
         </w:rPr>
         <w:t>Schematic</w:t>
       </w:r>
-      <w:bookmarkEnd w:id="10"/>
+      <w:bookmarkEnd w:id="9"/>
     </w:p>
     <w:p>
       <w:r>
@@ -7563,7 +7561,7 @@
           <w:szCs w:val="24"/>
         </w:rPr>
       </w:pPr>
-      <w:bookmarkStart w:id="11" w:name="_Toc498085474"/>
+      <w:bookmarkStart w:id="10" w:name="_Toc498085474"/>
       <w:r>
         <w:rPr>
           <w:color w:val="auto"/>
@@ -7607,7 +7605,7 @@
         </w:rPr>
         <w:t xml:space="preserve"> g21_stack52 functional block diagram</w:t>
       </w:r>
-      <w:bookmarkEnd w:id="11"/>
+      <w:bookmarkEnd w:id="10"/>
     </w:p>
     <w:p>
       <w:pPr>
@@ -7663,7 +7661,7 @@
           <w:color w:val="auto"/>
         </w:rPr>
       </w:pPr>
-      <w:bookmarkStart w:id="12" w:name="_Toc498085475"/>
+      <w:bookmarkStart w:id="11" w:name="_Toc498085475"/>
       <w:r>
         <w:rPr>
           <w:color w:val="auto"/>
@@ -7707,7 +7705,7 @@
         </w:rPr>
         <w:t xml:space="preserve"> g21_stack52 opcode selection circuit schematic</w:t>
       </w:r>
-      <w:bookmarkEnd w:id="12"/>
+      <w:bookmarkEnd w:id="11"/>
     </w:p>
     <w:p/>
     <w:p>
@@ -7764,7 +7762,7 @@
           <w:color w:val="auto"/>
         </w:rPr>
       </w:pPr>
-      <w:bookmarkStart w:id="13" w:name="_Toc498085476"/>
+      <w:bookmarkStart w:id="12" w:name="_Toc498085476"/>
       <w:r>
         <w:rPr>
           <w:color w:val="auto"/>
@@ -7808,30 +7806,30 @@
         </w:rPr>
         <w:t xml:space="preserve"> Shift register: BUSMUX and LPM_FF pair</w:t>
       </w:r>
+      <w:bookmarkEnd w:id="12"/>
+    </w:p>
+    <w:p>
+      <w:pPr>
+        <w:pStyle w:val="Heading2"/>
+        <w:rPr>
+          <w:b/>
+          <w:sz w:val="24"/>
+          <w:szCs w:val="24"/>
+        </w:rPr>
+      </w:pPr>
+      <w:bookmarkStart w:id="13" w:name="_Toc498028775"/>
+      <w:r>
+        <w:rPr>
+          <w:b/>
+          <w:sz w:val="24"/>
+          <w:szCs w:val="24"/>
+        </w:rPr>
+        <w:t>Simulation and Discussion</w:t>
+      </w:r>
       <w:bookmarkEnd w:id="13"/>
     </w:p>
     <w:p>
       <w:pPr>
-        <w:pStyle w:val="Heading2"/>
-        <w:rPr>
-          <w:b/>
-          <w:sz w:val="24"/>
-          <w:szCs w:val="24"/>
-        </w:rPr>
-      </w:pPr>
-      <w:bookmarkStart w:id="14" w:name="_Toc498028775"/>
-      <w:r>
-        <w:rPr>
-          <w:b/>
-          <w:sz w:val="24"/>
-          <w:szCs w:val="24"/>
-        </w:rPr>
-        <w:t>Simulation and Discussion</w:t>
-      </w:r>
-      <w:bookmarkEnd w:id="14"/>
-    </w:p>
-    <w:p>
-      <w:pPr>
         <w:rPr>
           <w:sz w:val="24"/>
           <w:szCs w:val="24"/>
@@ -7918,7 +7916,7 @@
           <w:noProof/>
           <w:color w:val="auto"/>
         </w:rPr>
-        <w:t>6</w:t>
+        <w:t>9</w:t>
       </w:r>
       <w:r>
         <w:rPr>
@@ -8013,7 +8011,7 @@
           <w:szCs w:val="24"/>
         </w:rPr>
       </w:pPr>
-      <w:bookmarkStart w:id="15" w:name="_Toc498085477"/>
+      <w:bookmarkStart w:id="14" w:name="_Toc498085477"/>
       <w:r>
         <w:rPr>
           <w:color w:val="auto"/>
@@ -8057,7 +8055,7 @@
         </w:rPr>
         <w:t xml:space="preserve"> INIT mode simulation results</w:t>
       </w:r>
-      <w:bookmarkEnd w:id="15"/>
+      <w:bookmarkEnd w:id="14"/>
     </w:p>
     <w:p>
       <w:pPr>
@@ -8128,7 +8126,7 @@
           <w:szCs w:val="24"/>
         </w:rPr>
       </w:pPr>
-      <w:bookmarkStart w:id="16" w:name="_Toc498085478"/>
+      <w:bookmarkStart w:id="15" w:name="_Toc498085478"/>
       <w:r>
         <w:rPr>
           <w:color w:val="auto"/>
@@ -8178,7 +8176,7 @@
         </w:rPr>
         <w:t>after INIT operation</w:t>
       </w:r>
-      <w:bookmarkEnd w:id="16"/>
+      <w:bookmarkEnd w:id="15"/>
     </w:p>
     <w:p>
       <w:pPr>
@@ -8245,7 +8243,7 @@
           <w:szCs w:val="24"/>
         </w:rPr>
       </w:pPr>
-      <w:bookmarkStart w:id="17" w:name="_Toc498085479"/>
+      <w:bookmarkStart w:id="16" w:name="_Toc498085479"/>
       <w:r>
         <w:rPr>
           <w:color w:val="auto"/>
@@ -8289,7 +8287,7 @@
         </w:rPr>
         <w:t xml:space="preserve"> PUSH mode simulation results</w:t>
       </w:r>
-      <w:bookmarkEnd w:id="17"/>
+      <w:bookmarkEnd w:id="16"/>
     </w:p>
     <w:p>
       <w:pPr>
@@ -8356,7 +8354,7 @@
           <w:szCs w:val="24"/>
         </w:rPr>
       </w:pPr>
-      <w:bookmarkStart w:id="18" w:name="_Toc498085480"/>
+      <w:bookmarkStart w:id="17" w:name="_Toc498085480"/>
       <w:r>
         <w:rPr>
           <w:color w:val="auto"/>
@@ -8400,7 +8398,7 @@
         </w:rPr>
         <w:t xml:space="preserve"> NOP mode simulation results after PUSH operation</w:t>
       </w:r>
-      <w:bookmarkEnd w:id="18"/>
+      <w:bookmarkEnd w:id="17"/>
     </w:p>
     <w:p>
       <w:pPr>
@@ -8466,7 +8464,7 @@
           <w:color w:val="auto"/>
         </w:rPr>
       </w:pPr>
-      <w:bookmarkStart w:id="19" w:name="_Toc498085481"/>
+      <w:bookmarkStart w:id="18" w:name="_Toc498085481"/>
       <w:r>
         <w:rPr>
           <w:color w:val="auto"/>
@@ -8510,7 +8508,7 @@
         </w:rPr>
         <w:t xml:space="preserve"> RST operation simulation results</w:t>
       </w:r>
-      <w:bookmarkEnd w:id="19"/>
+      <w:bookmarkEnd w:id="18"/>
     </w:p>
     <w:p>
       <w:pPr>
@@ -8578,8 +8576,8 @@
           <w:color w:val="auto"/>
         </w:rPr>
       </w:pPr>
-      <w:bookmarkStart w:id="20" w:name="_Ref498029692"/>
-      <w:bookmarkStart w:id="21" w:name="_Toc498085482"/>
+      <w:bookmarkStart w:id="19" w:name="_Ref498029692"/>
+      <w:bookmarkStart w:id="20" w:name="_Toc498085482"/>
       <w:r>
         <w:rPr>
           <w:color w:val="auto"/>
@@ -8623,8 +8621,8 @@
         </w:rPr>
         <w:t xml:space="preserve"> INIT mode with single clock cycle enable signal</w:t>
       </w:r>
+      <w:bookmarkEnd w:id="19"/>
       <w:bookmarkEnd w:id="20"/>
-      <w:bookmarkEnd w:id="21"/>
     </w:p>
     <w:p>
       <w:pPr>
@@ -8634,7 +8632,7 @@
           <w:szCs w:val="32"/>
         </w:rPr>
       </w:pPr>
-      <w:bookmarkStart w:id="22" w:name="_Toc498028776"/>
+      <w:bookmarkStart w:id="21" w:name="_Toc498028776"/>
       <w:r>
         <w:rPr>
           <w:sz w:val="32"/>
@@ -8642,49 +8640,65 @@
         </w:rPr>
         <w:t>g21_test_bed</w:t>
       </w:r>
+      <w:bookmarkEnd w:id="21"/>
+    </w:p>
+    <w:p>
+      <w:pPr>
+        <w:pStyle w:val="Heading2"/>
+        <w:rPr>
+          <w:b/>
+          <w:sz w:val="24"/>
+          <w:szCs w:val="24"/>
+        </w:rPr>
+      </w:pPr>
+      <w:bookmarkStart w:id="22" w:name="_Toc498028777"/>
+      <w:r>
+        <w:rPr>
+          <w:b/>
+          <w:sz w:val="24"/>
+          <w:szCs w:val="24"/>
+        </w:rPr>
+        <w:t>Circuit Function</w:t>
+      </w:r>
       <w:bookmarkEnd w:id="22"/>
-    </w:p>
-    <w:p>
-      <w:pPr>
-        <w:pStyle w:val="Heading2"/>
+      <w:r>
         <w:rPr>
           <w:b/>
           <w:sz w:val="24"/>
           <w:szCs w:val="24"/>
         </w:rPr>
-      </w:pPr>
-      <w:bookmarkStart w:id="23" w:name="_Toc498028777"/>
-      <w:r>
-        <w:rPr>
-          <w:b/>
-          <w:sz w:val="24"/>
-          <w:szCs w:val="24"/>
-        </w:rPr>
-        <w:t>Circuit Function</w:t>
-      </w:r>
+        <w:t xml:space="preserve"> </w:t>
+      </w:r>
+    </w:p>
+    <w:p>
+      <w:pPr>
+        <w:rPr>
+          <w:sz w:val="24"/>
+          <w:szCs w:val="24"/>
+        </w:rPr>
+      </w:pPr>
+      <w:r>
+        <w:rPr>
+          <w:sz w:val="24"/>
+          <w:szCs w:val="24"/>
+        </w:rPr>
+        <w:t>The test-bed circuit has 5 inputs and 6 outputs. It is used to implement the g21_stack52 circuit on the physical Altera DE</w:t>
+      </w:r>
+      <w:r>
+        <w:rPr>
+          <w:sz w:val="24"/>
+          <w:szCs w:val="24"/>
+        </w:rPr>
+        <w:t>1</w:t>
+      </w:r>
+      <w:bookmarkStart w:id="23" w:name="_GoBack"/>
       <w:bookmarkEnd w:id="23"/>
       <w:r>
         <w:rPr>
-          <w:b/>
-          <w:sz w:val="24"/>
-          <w:szCs w:val="24"/>
-        </w:rPr>
-        <w:t xml:space="preserve"> </w:t>
-      </w:r>
-    </w:p>
-    <w:p>
-      <w:pPr>
-        <w:rPr>
-          <w:sz w:val="24"/>
-          <w:szCs w:val="24"/>
-        </w:rPr>
-      </w:pPr>
-      <w:r>
-        <w:rPr>
-          <w:sz w:val="24"/>
-          <w:szCs w:val="24"/>
-        </w:rPr>
-        <w:t>The test-bed circuit has 5 inputs and 6 outputs. It is used to implement the g21_stack52 circuit on the physical Altera DE board.</w:t>
+          <w:sz w:val="24"/>
+          <w:szCs w:val="24"/>
+        </w:rPr>
+        <w:t xml:space="preserve"> board.</w:t>
       </w:r>
     </w:p>
     <w:p>
@@ -10125,7 +10139,7 @@
           <w:noProof/>
           <w:color w:val="auto"/>
         </w:rPr>
-        <w:t>7</w:t>
+        <w:t>10</w:t>
       </w:r>
       <w:r>
         <w:rPr>
@@ -10575,7 +10589,7 @@
           <w:noProof/>
           <w:color w:val="auto"/>
         </w:rPr>
-        <w:t>9</w:t>
+        <w:t>12</w:t>
       </w:r>
       <w:r>
         <w:rPr>
@@ -12718,7 +12732,7 @@
 </file>
 
 <file path=customXml/itemProps1.xml><?xml version="1.0" encoding="utf-8"?>
-<ds:datastoreItem xmlns:ds="http://schemas.openxmlformats.org/officeDocument/2006/customXml" ds:itemID="{B5133173-A22E-458C-9DED-1E50A310DBE5}">
+<ds:datastoreItem xmlns:ds="http://schemas.openxmlformats.org/officeDocument/2006/customXml" ds:itemID="{656FBCCD-93FB-4659-B3D7-F46A95603EB1}">
   <ds:schemaRefs>
     <ds:schemaRef ds:uri="http://schemas.openxmlformats.org/officeDocument/2006/bibliography"/>
   </ds:schemaRefs>

</xml_diff>

<commit_message>
Fix lab report frequency values
</commit_message>
<xml_diff>
--- a/Lab 3/g21_Lab_3_Report.docx
+++ b/Lab 3/g21_Lab_3_Report.docx
@@ -7943,7 +7943,37 @@
           <w:sz w:val="24"/>
           <w:szCs w:val="24"/>
         </w:rPr>
-        <w:t>It should be noted that the maximum propagation delay is 19.104 nanoseconds. This indicates the maximum operational frequency of the clock is 52 GHz. Below are snapshots of the simulation results for INIT, POP, PUSH, NOP and RST:</w:t>
+        <w:t>It should be noted that the maximum propagation delay is 19.104 nanoseconds. This indicates the maximum operationa</w:t>
+      </w:r>
+      <w:r>
+        <w:rPr>
+          <w:sz w:val="24"/>
+          <w:szCs w:val="24"/>
+        </w:rPr>
+        <w:t xml:space="preserve">l frequency of the clock is 52 </w:t>
+      </w:r>
+      <w:proofErr w:type="spellStart"/>
+      <w:r>
+        <w:rPr>
+          <w:sz w:val="24"/>
+          <w:szCs w:val="24"/>
+        </w:rPr>
+        <w:t>M</w:t>
+      </w:r>
+      <w:r>
+        <w:rPr>
+          <w:sz w:val="24"/>
+          <w:szCs w:val="24"/>
+        </w:rPr>
+        <w:t>Hz.</w:t>
+      </w:r>
+      <w:proofErr w:type="spellEnd"/>
+      <w:r>
+        <w:rPr>
+          <w:sz w:val="24"/>
+          <w:szCs w:val="24"/>
+        </w:rPr>
+        <w:t xml:space="preserve"> Below are snapshots of the simulation results for INIT, POP, PUSH, NOP and RST:</w:t>
       </w:r>
     </w:p>
     <w:p>
@@ -8691,8 +8721,6 @@
         </w:rPr>
         <w:t>1</w:t>
       </w:r>
-      <w:bookmarkStart w:id="23" w:name="_GoBack"/>
-      <w:bookmarkEnd w:id="23"/>
       <w:r>
         <w:rPr>
           <w:sz w:val="24"/>
@@ -10007,62 +10035,62 @@
           <w:szCs w:val="24"/>
         </w:rPr>
       </w:pPr>
-      <w:bookmarkStart w:id="24" w:name="_uqiq7tt8677n" w:colFirst="0" w:colLast="0"/>
-      <w:bookmarkStart w:id="25" w:name="_Toc498028778"/>
+      <w:bookmarkStart w:id="23" w:name="_uqiq7tt8677n" w:colFirst="0" w:colLast="0"/>
+      <w:bookmarkStart w:id="24" w:name="_Toc498028778"/>
+      <w:bookmarkEnd w:id="23"/>
+      <w:r>
+        <w:rPr>
+          <w:b/>
+          <w:sz w:val="24"/>
+          <w:szCs w:val="24"/>
+        </w:rPr>
+        <w:t>Circuit Design</w:t>
+      </w:r>
       <w:bookmarkEnd w:id="24"/>
-      <w:r>
-        <w:rPr>
-          <w:b/>
-          <w:sz w:val="24"/>
-          <w:szCs w:val="24"/>
-        </w:rPr>
-        <w:t>Circuit Design</w:t>
-      </w:r>
+    </w:p>
+    <w:p>
+      <w:pPr>
+        <w:rPr>
+          <w:sz w:val="24"/>
+          <w:szCs w:val="24"/>
+          <w:highlight w:val="magenta"/>
+        </w:rPr>
+      </w:pPr>
+      <w:r>
+        <w:rPr>
+          <w:sz w:val="24"/>
+          <w:szCs w:val="24"/>
+        </w:rPr>
+        <w:t>The g21_test_bed circuit is used to implement the g21_stack</w:t>
+      </w:r>
+      <w:proofErr w:type="gramStart"/>
+      <w:r>
+        <w:rPr>
+          <w:sz w:val="24"/>
+          <w:szCs w:val="24"/>
+        </w:rPr>
+        <w:t>52  circuit</w:t>
+      </w:r>
+      <w:proofErr w:type="gramEnd"/>
+      <w:r>
+        <w:rPr>
+          <w:sz w:val="24"/>
+          <w:szCs w:val="24"/>
+        </w:rPr>
+        <w:t xml:space="preserve"> on the physical board. To do so, the circuit is comprised of three parts: receive input from user, process information, show result to user. First, the circuit receives information from the user by assigning inputs to appropriate pins on the board. Additionally, a single pulse generator circuit is implemented with the enable signal as to ensure the inherent mechanical “bouncing” of the switch does not cause create noise in the enable signal. Second, the circuit performs its operation based on the input with the g21_stack52 circuit. Finally, the output is shown the user by lighting the correct LEDs available on the board.</w:t>
+      </w:r>
+    </w:p>
+    <w:p>
+      <w:pPr>
+        <w:pStyle w:val="Heading3"/>
+      </w:pPr>
+      <w:bookmarkStart w:id="25" w:name="_4w32qsn2gm7n" w:colFirst="0" w:colLast="0"/>
+      <w:bookmarkStart w:id="26" w:name="_Toc498028779"/>
       <w:bookmarkEnd w:id="25"/>
-    </w:p>
-    <w:p>
-      <w:pPr>
-        <w:rPr>
-          <w:sz w:val="24"/>
-          <w:szCs w:val="24"/>
-          <w:highlight w:val="magenta"/>
-        </w:rPr>
-      </w:pPr>
-      <w:r>
-        <w:rPr>
-          <w:sz w:val="24"/>
-          <w:szCs w:val="24"/>
-        </w:rPr>
-        <w:t>The g21_test_bed circuit is used to implement the g21_stack</w:t>
-      </w:r>
-      <w:proofErr w:type="gramStart"/>
-      <w:r>
-        <w:rPr>
-          <w:sz w:val="24"/>
-          <w:szCs w:val="24"/>
-        </w:rPr>
-        <w:t>52  circuit</w:t>
-      </w:r>
-      <w:proofErr w:type="gramEnd"/>
-      <w:r>
-        <w:rPr>
-          <w:sz w:val="24"/>
-          <w:szCs w:val="24"/>
-        </w:rPr>
-        <w:t xml:space="preserve"> on the physical board. To do so, the circuit is comprised of three parts: receive input from user, process information, show result to user. First, the circuit receives information from the user by assigning inputs to appropriate pins on the board. Additionally, a single pulse generator circuit is implemented with the enable signal as to ensure the inherent mechanical “bouncing” of the switch does not cause create noise in the enable signal. Second, the circuit performs its operation based on the input with the g21_stack52 circuit. Finally, the output is shown the user by lighting the correct LEDs available on the board.</w:t>
-      </w:r>
-    </w:p>
-    <w:p>
-      <w:pPr>
-        <w:pStyle w:val="Heading3"/>
-      </w:pPr>
-      <w:bookmarkStart w:id="26" w:name="_4w32qsn2gm7n" w:colFirst="0" w:colLast="0"/>
-      <w:bookmarkStart w:id="27" w:name="_Toc498028779"/>
+      <w:r>
+        <w:t>Single Pulse Generator</w:t>
+      </w:r>
       <w:bookmarkEnd w:id="26"/>
-      <w:r>
-        <w:t>Single Pulse Generator</w:t>
-      </w:r>
-      <w:bookmarkEnd w:id="27"/>
     </w:p>
     <w:p>
       <w:pPr>
@@ -10220,8 +10248,8 @@
           <w:szCs w:val="24"/>
         </w:rPr>
       </w:pPr>
-      <w:bookmarkStart w:id="28" w:name="_Ref498029615"/>
-      <w:bookmarkStart w:id="29" w:name="_Toc498085483"/>
+      <w:bookmarkStart w:id="27" w:name="_Ref498029615"/>
+      <w:bookmarkStart w:id="28" w:name="_Toc498085483"/>
       <w:r>
         <w:rPr>
           <w:color w:val="auto"/>
@@ -10265,114 +10293,114 @@
         </w:rPr>
         <w:t xml:space="preserve"> Single pulse generator circuit schematic</w:t>
       </w:r>
+      <w:bookmarkEnd w:id="27"/>
       <w:bookmarkEnd w:id="28"/>
+    </w:p>
+    <w:p>
+      <w:pPr>
+        <w:pStyle w:val="Heading3"/>
+      </w:pPr>
+      <w:bookmarkStart w:id="29" w:name="_jgoy4zqyyys" w:colFirst="0" w:colLast="0"/>
+      <w:bookmarkStart w:id="30" w:name="_Toc498028780"/>
       <w:bookmarkEnd w:id="29"/>
+      <w:r>
+        <w:t>Stack</w:t>
+      </w:r>
+      <w:bookmarkEnd w:id="30"/>
+    </w:p>
+    <w:p>
+      <w:pPr>
+        <w:rPr>
+          <w:sz w:val="24"/>
+          <w:szCs w:val="24"/>
+        </w:rPr>
+      </w:pPr>
+      <w:r>
+        <w:rPr>
+          <w:sz w:val="24"/>
+          <w:szCs w:val="24"/>
+        </w:rPr>
+        <w:t xml:space="preserve">This is an instance of the stack52 circuit that was described in the </w:t>
+      </w:r>
+      <w:r>
+        <w:rPr>
+          <w:b/>
+          <w:sz w:val="24"/>
+          <w:szCs w:val="24"/>
+        </w:rPr>
+        <w:t>g21_stack52</w:t>
+      </w:r>
+      <w:r>
+        <w:rPr>
+          <w:sz w:val="24"/>
+          <w:szCs w:val="24"/>
+        </w:rPr>
+        <w:t xml:space="preserve"> section of this report. </w:t>
+      </w:r>
     </w:p>
     <w:p>
       <w:pPr>
         <w:pStyle w:val="Heading3"/>
       </w:pPr>
-      <w:bookmarkStart w:id="30" w:name="_jgoy4zqyyys" w:colFirst="0" w:colLast="0"/>
-      <w:bookmarkStart w:id="31" w:name="_Toc498028780"/>
-      <w:bookmarkEnd w:id="30"/>
-      <w:r>
-        <w:t>Stack</w:t>
-      </w:r>
+      <w:bookmarkStart w:id="31" w:name="_ln60ix4wzwda" w:colFirst="0" w:colLast="0"/>
+      <w:bookmarkStart w:id="32" w:name="_Toc498028781"/>
       <w:bookmarkEnd w:id="31"/>
-    </w:p>
-    <w:p>
-      <w:pPr>
-        <w:rPr>
-          <w:sz w:val="24"/>
-          <w:szCs w:val="24"/>
-        </w:rPr>
-      </w:pPr>
-      <w:r>
-        <w:rPr>
-          <w:sz w:val="24"/>
-          <w:szCs w:val="24"/>
-        </w:rPr>
-        <w:t xml:space="preserve">This is an instance of the stack52 circuit that was described in the </w:t>
-      </w:r>
-      <w:r>
+      <w:r>
+        <w:t>Output Assignments</w:t>
+      </w:r>
+      <w:bookmarkEnd w:id="32"/>
+    </w:p>
+    <w:p>
+      <w:pPr>
+        <w:rPr>
+          <w:sz w:val="24"/>
+          <w:szCs w:val="24"/>
+        </w:rPr>
+      </w:pPr>
+      <w:r>
+        <w:rPr>
+          <w:sz w:val="24"/>
+          <w:szCs w:val="24"/>
+        </w:rPr>
+        <w:t xml:space="preserve">The outputs are shown to the user by lighting different combinations of LEDs. The FULL and EMPTY outputs are displayed by lighting a green and a red LED. The VALUE is more complicated to display as it is a 6-bit integer. Circuits which were developed in earlier labs are used. </w:t>
+      </w:r>
+    </w:p>
+    <w:p>
+      <w:pPr>
+        <w:rPr>
+          <w:sz w:val="24"/>
+          <w:szCs w:val="24"/>
+        </w:rPr>
+      </w:pPr>
+    </w:p>
+    <w:p>
+      <w:r>
+        <w:rPr>
+          <w:sz w:val="24"/>
+          <w:szCs w:val="24"/>
+        </w:rPr>
+        <w:t>The g21_Modulo13 circuit from Lab #1 is used to separate the VALUE into the mod13 and its floor. The user can recover the VALUE by multiplying floor by 13 and adding mod13. Each of these values is presented on a 7 segments LED display. The g21_7_segment_decoder from Lab #2 is used to properly map values to the correct pin assignments.</w:t>
+      </w:r>
+    </w:p>
+    <w:p>
+      <w:pPr>
+        <w:pStyle w:val="Heading2"/>
         <w:rPr>
           <w:b/>
           <w:sz w:val="24"/>
           <w:szCs w:val="24"/>
         </w:rPr>
-        <w:t>g21_stack52</w:t>
-      </w:r>
-      <w:r>
-        <w:rPr>
-          <w:sz w:val="24"/>
-          <w:szCs w:val="24"/>
-        </w:rPr>
-        <w:t xml:space="preserve"> section of this report. </w:t>
-      </w:r>
-    </w:p>
-    <w:p>
-      <w:pPr>
-        <w:pStyle w:val="Heading3"/>
-      </w:pPr>
-      <w:bookmarkStart w:id="32" w:name="_ln60ix4wzwda" w:colFirst="0" w:colLast="0"/>
-      <w:bookmarkStart w:id="33" w:name="_Toc498028781"/>
-      <w:bookmarkEnd w:id="32"/>
-      <w:r>
-        <w:t>Output Assignments</w:t>
+      </w:pPr>
+      <w:bookmarkStart w:id="33" w:name="_Toc498028782"/>
+      <w:r>
+        <w:rPr>
+          <w:b/>
+          <w:sz w:val="24"/>
+          <w:szCs w:val="24"/>
+        </w:rPr>
+        <w:t>Schematic</w:t>
       </w:r>
       <w:bookmarkEnd w:id="33"/>
-    </w:p>
-    <w:p>
-      <w:pPr>
-        <w:rPr>
-          <w:sz w:val="24"/>
-          <w:szCs w:val="24"/>
-        </w:rPr>
-      </w:pPr>
-      <w:r>
-        <w:rPr>
-          <w:sz w:val="24"/>
-          <w:szCs w:val="24"/>
-        </w:rPr>
-        <w:t xml:space="preserve">The outputs are shown to the user by lighting different combinations of LEDs. The FULL and EMPTY outputs are displayed by lighting a green and a red LED. The VALUE is more complicated to display as it is a 6-bit integer. Circuits which were developed in earlier labs are used. </w:t>
-      </w:r>
-    </w:p>
-    <w:p>
-      <w:pPr>
-        <w:rPr>
-          <w:sz w:val="24"/>
-          <w:szCs w:val="24"/>
-        </w:rPr>
-      </w:pPr>
-    </w:p>
-    <w:p>
-      <w:r>
-        <w:rPr>
-          <w:sz w:val="24"/>
-          <w:szCs w:val="24"/>
-        </w:rPr>
-        <w:t>The g21_Modulo13 circuit from Lab #1 is used to separate the VALUE into the mod13 and its floor. The user can recover the VALUE by multiplying floor by 13 and adding mod13. Each of these values is presented on a 7 segments LED display. The g21_7_segment_decoder from Lab #2 is used to properly map values to the correct pin assignments.</w:t>
-      </w:r>
-    </w:p>
-    <w:p>
-      <w:pPr>
-        <w:pStyle w:val="Heading2"/>
-        <w:rPr>
-          <w:b/>
-          <w:sz w:val="24"/>
-          <w:szCs w:val="24"/>
-        </w:rPr>
-      </w:pPr>
-      <w:bookmarkStart w:id="34" w:name="_Toc498028782"/>
-      <w:r>
-        <w:rPr>
-          <w:b/>
-          <w:sz w:val="24"/>
-          <w:szCs w:val="24"/>
-        </w:rPr>
-        <w:t>Schematic</w:t>
-      </w:r>
-      <w:bookmarkEnd w:id="34"/>
     </w:p>
     <w:p>
       <w:pPr>
@@ -10427,7 +10455,7 @@
           <w:color w:val="auto"/>
         </w:rPr>
       </w:pPr>
-      <w:bookmarkStart w:id="35" w:name="_Toc498085484"/>
+      <w:bookmarkStart w:id="34" w:name="_Toc498085484"/>
       <w:r>
         <w:rPr>
           <w:color w:val="auto"/>
@@ -10471,7 +10499,7 @@
         </w:rPr>
         <w:t xml:space="preserve"> g21_test_bed circuit schematic</w:t>
       </w:r>
-      <w:bookmarkEnd w:id="35"/>
+      <w:bookmarkEnd w:id="34"/>
     </w:p>
     <w:p/>
     <w:p>
@@ -10499,36 +10527,36 @@
           <w:szCs w:val="24"/>
         </w:rPr>
       </w:pPr>
-      <w:bookmarkStart w:id="36" w:name="_7oa4u7zc3skk" w:colFirst="0" w:colLast="0"/>
-      <w:bookmarkStart w:id="37" w:name="_Toc498028783"/>
+      <w:bookmarkStart w:id="35" w:name="_7oa4u7zc3skk" w:colFirst="0" w:colLast="0"/>
+      <w:bookmarkStart w:id="36" w:name="_Toc498028783"/>
+      <w:bookmarkEnd w:id="35"/>
+      <w:commentRangeStart w:id="37"/>
+      <w:commentRangeStart w:id="38"/>
+      <w:r>
+        <w:rPr>
+          <w:b/>
+          <w:sz w:val="24"/>
+          <w:szCs w:val="24"/>
+        </w:rPr>
+        <w:t>Simulation</w:t>
+      </w:r>
+      <w:commentRangeEnd w:id="37"/>
+      <w:r>
+        <w:commentReference w:id="37"/>
+      </w:r>
+      <w:commentRangeEnd w:id="38"/>
+      <w:r>
+        <w:commentReference w:id="38"/>
+      </w:r>
+      <w:r>
+        <w:rPr>
+          <w:b/>
+          <w:sz w:val="24"/>
+          <w:szCs w:val="24"/>
+        </w:rPr>
+        <w:t xml:space="preserve"> and Discussion</w:t>
+      </w:r>
       <w:bookmarkEnd w:id="36"/>
-      <w:commentRangeStart w:id="38"/>
-      <w:commentRangeStart w:id="39"/>
-      <w:r>
-        <w:rPr>
-          <w:b/>
-          <w:sz w:val="24"/>
-          <w:szCs w:val="24"/>
-        </w:rPr>
-        <w:t>Simulation</w:t>
-      </w:r>
-      <w:commentRangeEnd w:id="38"/>
-      <w:r>
-        <w:commentReference w:id="38"/>
-      </w:r>
-      <w:commentRangeEnd w:id="39"/>
-      <w:r>
-        <w:commentReference w:id="39"/>
-      </w:r>
-      <w:r>
-        <w:rPr>
-          <w:b/>
-          <w:sz w:val="24"/>
-          <w:szCs w:val="24"/>
-        </w:rPr>
-        <w:t xml:space="preserve"> and Discussion</w:t>
-      </w:r>
-      <w:bookmarkEnd w:id="37"/>
     </w:p>
     <w:p>
       <w:pPr>
@@ -10701,8 +10729,8 @@
           <w:szCs w:val="24"/>
         </w:rPr>
       </w:pPr>
-      <w:bookmarkStart w:id="40" w:name="_Ref498029640"/>
-      <w:bookmarkStart w:id="41" w:name="_Toc498085485"/>
+      <w:bookmarkStart w:id="39" w:name="_Ref498029640"/>
+      <w:bookmarkStart w:id="40" w:name="_Toc498085485"/>
       <w:r>
         <w:rPr>
           <w:color w:val="auto"/>
@@ -10746,8 +10774,8 @@
         </w:rPr>
         <w:t xml:space="preserve"> g21_test_bed simulation results</w:t>
       </w:r>
+      <w:bookmarkEnd w:id="39"/>
       <w:bookmarkEnd w:id="40"/>
-      <w:bookmarkEnd w:id="41"/>
     </w:p>
     <w:p>
       <w:pPr>
@@ -10785,7 +10813,37 @@
           <w:sz w:val="24"/>
           <w:szCs w:val="24"/>
         </w:rPr>
-        <w:t xml:space="preserve"> timing analyzer, it was determined that the longest propagation delay in the circuit was 25.839ns. This means the minimum clock frequency should allow for this delay. The associated maximum frequency is 38.7 GHz. </w:t>
+        <w:t xml:space="preserve"> timing analyzer, it was determined that the longest propagation delay in the circuit was 25.839ns. This means the minimum clock frequency should allow for this delay. The associ</w:t>
+      </w:r>
+      <w:r>
+        <w:rPr>
+          <w:sz w:val="24"/>
+          <w:szCs w:val="24"/>
+        </w:rPr>
+        <w:t xml:space="preserve">ated maximum frequency is 38.7 </w:t>
+      </w:r>
+      <w:proofErr w:type="spellStart"/>
+      <w:r>
+        <w:rPr>
+          <w:sz w:val="24"/>
+          <w:szCs w:val="24"/>
+        </w:rPr>
+        <w:t>M</w:t>
+      </w:r>
+      <w:r>
+        <w:rPr>
+          <w:sz w:val="24"/>
+          <w:szCs w:val="24"/>
+        </w:rPr>
+        <w:t>Hz.</w:t>
+      </w:r>
+      <w:proofErr w:type="spellEnd"/>
+      <w:r>
+        <w:rPr>
+          <w:sz w:val="24"/>
+          <w:szCs w:val="24"/>
+        </w:rPr>
+        <w:t xml:space="preserve"> </w:t>
       </w:r>
     </w:p>
     <w:p>
@@ -10911,7 +10969,7 @@
           <w:szCs w:val="24"/>
         </w:rPr>
       </w:pPr>
-      <w:bookmarkStart w:id="42" w:name="_Toc498085486"/>
+      <w:bookmarkStart w:id="41" w:name="_Toc498085486"/>
       <w:r>
         <w:rPr>
           <w:color w:val="auto"/>
@@ -10969,7 +11027,7 @@
         </w:rPr>
         <w:t xml:space="preserve"> simulation results</w:t>
       </w:r>
-      <w:bookmarkEnd w:id="42"/>
+      <w:bookmarkEnd w:id="41"/>
     </w:p>
     <w:p>
       <w:pPr>
@@ -11065,7 +11123,7 @@
           <w:szCs w:val="24"/>
         </w:rPr>
       </w:pPr>
-      <w:bookmarkStart w:id="43" w:name="_Toc498085487"/>
+      <w:bookmarkStart w:id="42" w:name="_Toc498085487"/>
       <w:r>
         <w:rPr>
           <w:color w:val="auto"/>
@@ -11109,14 +11167,14 @@
         </w:rPr>
         <w:t xml:space="preserve"> Compilation report flow summary for g21_test_bed circuit</w:t>
       </w:r>
-      <w:bookmarkEnd w:id="43"/>
+      <w:bookmarkEnd w:id="42"/>
     </w:p>
     <w:p/>
     <w:p>
       <w:pPr>
         <w:pStyle w:val="Heading1"/>
       </w:pPr>
-      <w:bookmarkStart w:id="44" w:name="_Toc498028784"/>
+      <w:bookmarkStart w:id="43" w:name="_Toc498028784"/>
       <w:r>
         <w:rPr>
           <w:sz w:val="32"/>
@@ -11124,28 +11182,44 @@
         </w:rPr>
         <w:t>Conclusion</w:t>
       </w:r>
+      <w:bookmarkEnd w:id="43"/>
+    </w:p>
+    <w:p>
+      <w:pPr>
+        <w:rPr>
+          <w:sz w:val="24"/>
+          <w:szCs w:val="24"/>
+        </w:rPr>
+      </w:pPr>
+      <w:r>
+        <w:rPr>
+          <w:sz w:val="24"/>
+          <w:szCs w:val="24"/>
+        </w:rPr>
+        <w:t>The g21_stack52 circuit was designed and implemented on the Cyclone II Altera DE board by using a test bed which implemented a single pulse generator. It is important to consider the application of a circuit when simulating it to ensure it functions correctly, as seen with the stack circuit timing issues. Circuits which use the stack component should have a clock frequency i</w:t>
+      </w:r>
+      <w:r>
+        <w:rPr>
+          <w:sz w:val="24"/>
+          <w:szCs w:val="24"/>
+        </w:rPr>
+        <w:t>nferio</w:t>
+      </w:r>
+      <w:r>
+        <w:rPr>
+          <w:sz w:val="24"/>
+          <w:szCs w:val="24"/>
+        </w:rPr>
+        <w:t>r to 52</w:t>
+      </w:r>
+      <w:bookmarkStart w:id="44" w:name="_GoBack"/>
       <w:bookmarkEnd w:id="44"/>
-    </w:p>
-    <w:p>
-      <w:pPr>
-        <w:rPr>
-          <w:sz w:val="24"/>
-          <w:szCs w:val="24"/>
-        </w:rPr>
-      </w:pPr>
-      <w:r>
-        <w:rPr>
-          <w:sz w:val="24"/>
-          <w:szCs w:val="24"/>
-        </w:rPr>
-        <w:t>The g21_stack52 circuit was designed and implemented on the Cyclone II Altera DE board by using a test bed which implemented a single pulse generator. It is important to consider the application of a circuit when simulating it to ensure it functions correctly, as seen with the stack circuit timing issues. Circuits which use the stack component should have a clock frequency i</w:t>
-      </w:r>
-      <w:r>
-        <w:rPr>
-          <w:sz w:val="24"/>
-          <w:szCs w:val="24"/>
-        </w:rPr>
-        <w:t>nferior to 38 G</w:t>
+      <w:r>
+        <w:rPr>
+          <w:sz w:val="24"/>
+          <w:szCs w:val="24"/>
+        </w:rPr>
+        <w:t xml:space="preserve"> M</w:t>
       </w:r>
       <w:r>
         <w:rPr>
@@ -11431,7 +11505,7 @@
 
 <file path=word/comments.xml><?xml version="1.0" encoding="utf-8"?>
 <w:comments xmlns:wpc="http://schemas.microsoft.com/office/word/2010/wordprocessingCanvas" xmlns:cx="http://schemas.microsoft.com/office/drawing/2014/chartex" xmlns:cx1="http://schemas.microsoft.com/office/drawing/2015/9/8/chartex" xmlns:cx2="http://schemas.microsoft.com/office/drawing/2015/10/21/chartex" xmlns:cx3="http://schemas.microsoft.com/office/drawing/2016/5/9/chartex" xmlns:cx4="http://schemas.microsoft.com/office/drawing/2016/5/10/chartex" xmlns:cx5="http://schemas.microsoft.com/office/drawing/2016/5/11/chartex" xmlns:cx6="http://schemas.microsoft.com/office/drawing/2016/5/12/chartex" xmlns:cx7="http://schemas.microsoft.com/office/drawing/2016/5/13/chartex" xmlns:cx8="http://schemas.microsoft.com/office/drawing/2016/5/14/chartex" xmlns:mc="http://schemas.openxmlformats.org/markup-compatibility/2006" xmlns:aink="http://schemas.microsoft.com/office/drawing/2016/ink" xmlns:am3d="http://schemas.microsoft.com/office/drawing/2017/model3d" xmlns:o="urn:schemas-microsoft-com:office:office" xmlns:r="http://schemas.openxmlformats.org/officeDocument/2006/relationships" xmlns:m="http://schemas.openxmlformats.org/officeDocument/2006/math" xmlns:v="urn:schemas-microsoft-com:vml" xmlns:wp14="http://schemas.microsoft.com/office/word/2010/wordprocessingDrawing" xmlns:wp="http://schemas.openxmlformats.org/drawingml/2006/wordprocessingDrawing" xmlns:w10="urn:schemas-microsoft-com:office:word" xmlns:w="http://schemas.openxmlformats.org/wordprocessingml/2006/main" xmlns:w14="http://schemas.microsoft.com/office/word/2010/wordml" xmlns:w15="http://schemas.microsoft.com/office/word/2012/wordml" xmlns:w16se="http://schemas.microsoft.com/office/word/2015/wordml/symex" xmlns:wpg="http://schemas.microsoft.com/office/word/2010/wordprocessingGroup" xmlns:wpi="http://schemas.microsoft.com/office/word/2010/wordprocessingInk" xmlns:wne="http://schemas.microsoft.com/office/word/2006/wordml" xmlns:wps="http://schemas.microsoft.com/office/word/2010/wordprocessingShape" mc:Ignorable="w14 w15 w16se wp14">
-  <w:comment w:id="38" w:author="Catherine Bittar" w:date="2017-11-09T20:01:00Z" w:initials="">
+  <w:comment w:id="37" w:author="Catherine Bittar" w:date="2017-11-09T20:01:00Z" w:initials="">
     <w:p>
       <w:pPr>
         <w:widowControl w:val="0"/>
@@ -11442,7 +11516,7 @@
       </w:r>
     </w:p>
   </w:comment>
-  <w:comment w:id="39" w:author="Kevin-Rafael Sorto-Ventura" w:date="2017-11-10T01:33:00Z" w:initials="">
+  <w:comment w:id="38" w:author="Kevin-Rafael Sorto-Ventura" w:date="2017-11-10T01:33:00Z" w:initials="">
     <w:p>
       <w:pPr>
         <w:widowControl w:val="0"/>
@@ -12732,7 +12806,7 @@
 </file>
 
 <file path=customXml/itemProps1.xml><?xml version="1.0" encoding="utf-8"?>
-<ds:datastoreItem xmlns:ds="http://schemas.openxmlformats.org/officeDocument/2006/customXml" ds:itemID="{656FBCCD-93FB-4659-B3D7-F46A95603EB1}">
+<ds:datastoreItem xmlns:ds="http://schemas.openxmlformats.org/officeDocument/2006/customXml" ds:itemID="{1252CA32-D2C1-487C-B824-3154D995D246}">
   <ds:schemaRefs>
     <ds:schemaRef ds:uri="http://schemas.openxmlformats.org/officeDocument/2006/bibliography"/>
   </ds:schemaRefs>

</xml_diff>